<commit_message>
revisão realizada, pequenas alteração
</commit_message>
<xml_diff>
--- a/Texto-Final_revisado.docx
+++ b/Texto-Final_revisado.docx
@@ -1,6 +1,6 @@
 
 <file path=word/document.xml><?xml version="1.0" encoding="utf-8"?>
-<w:document xmlns:wpc="http://schemas.microsoft.com/office/word/2010/wordprocessingCanvas" xmlns:cx="http://schemas.microsoft.com/office/drawing/2014/chartex" xmlns:mc="http://schemas.openxmlformats.org/markup-compatibility/2006" xmlns:o="urn:schemas-microsoft-com:office:office" xmlns:r="http://schemas.openxmlformats.org/officeDocument/2006/relationships" xmlns:m="http://schemas.openxmlformats.org/officeDocument/2006/math" xmlns:v="urn:schemas-microsoft-com:vml" xmlns:wp14="http://schemas.microsoft.com/office/word/2010/wordprocessingDrawing" xmlns:wp="http://schemas.openxmlformats.org/drawingml/2006/wordprocessingDrawing" xmlns:w10="urn:schemas-microsoft-com:office:word" xmlns:w="http://schemas.openxmlformats.org/wordprocessingml/2006/main" xmlns:w14="http://schemas.microsoft.com/office/word/2010/wordml" xmlns:w15="http://schemas.microsoft.com/office/word/2012/wordml" xmlns:w16se="http://schemas.microsoft.com/office/word/2015/wordml/symex" xmlns:wpg="http://schemas.microsoft.com/office/word/2010/wordprocessingGroup" xmlns:wpi="http://schemas.microsoft.com/office/word/2010/wordprocessingInk" xmlns:wne="http://schemas.microsoft.com/office/word/2006/wordml" xmlns:wps="http://schemas.microsoft.com/office/word/2010/wordprocessingShape" mc:Ignorable="w14 w15 w16se wp14">
+<w:document xmlns:wpc="http://schemas.microsoft.com/office/word/2010/wordprocessingCanvas" xmlns:mc="http://schemas.openxmlformats.org/markup-compatibility/2006" xmlns:o="urn:schemas-microsoft-com:office:office" xmlns:r="http://schemas.openxmlformats.org/officeDocument/2006/relationships" xmlns:m="http://schemas.openxmlformats.org/officeDocument/2006/math" xmlns:v="urn:schemas-microsoft-com:vml" xmlns:wp14="http://schemas.microsoft.com/office/word/2010/wordprocessingDrawing" xmlns:wp="http://schemas.openxmlformats.org/drawingml/2006/wordprocessingDrawing" xmlns:w10="urn:schemas-microsoft-com:office:word" xmlns:w="http://schemas.openxmlformats.org/wordprocessingml/2006/main" xmlns:w14="http://schemas.microsoft.com/office/word/2010/wordml" xmlns:w15="http://schemas.microsoft.com/office/word/2012/wordml" xmlns:wpg="http://schemas.microsoft.com/office/word/2010/wordprocessingGroup" xmlns:wpi="http://schemas.microsoft.com/office/word/2010/wordprocessingInk" xmlns:wne="http://schemas.microsoft.com/office/word/2006/wordml" xmlns:wps="http://schemas.microsoft.com/office/word/2010/wordprocessingShape" mc:Ignorable="w14 w15 wp14">
   <w:body>
     <w:p>
       <w:pPr>
@@ -236,6 +236,7 @@
       </w:r>
       <w:r>
         <w:rPr>
+          <w:i/>
           <w:highlight w:val="yellow"/>
         </w:rPr>
         <w:t>Kickstarter</w:t>
@@ -293,6 +294,7 @@
       </w:r>
       <w:r>
         <w:rPr>
+          <w:i/>
           <w:highlight w:val="yellow"/>
         </w:rPr>
         <w:t>Catarse</w:t>
@@ -314,29 +316,17 @@
       </w:r>
       <w:proofErr w:type="spellEnd"/>
       <w:r>
-        <w:t>, voltada somente para projetos culturais” (</w:t>
-      </w:r>
-      <w:proofErr w:type="spellStart"/>
-      <w:r>
-        <w:t>COCATE</w:t>
-      </w:r>
-      <w:proofErr w:type="spellEnd"/>
+        <w:t>, voltada somente para projetos culturais” (COCATE, PERNISA</w:t>
+      </w:r>
       <w:r>
         <w:t xml:space="preserve">, </w:t>
       </w:r>
-      <w:proofErr w:type="spellStart"/>
-      <w:r>
-        <w:t>PERNISA</w:t>
-      </w:r>
-      <w:proofErr w:type="spellEnd"/>
-      <w:r>
-        <w:t xml:space="preserve">, </w:t>
-      </w:r>
       <w:r>
         <w:rPr>
           <w:color w:val="FF0000"/>
-        </w:rPr>
-        <w:t>ANO?</w:t>
+          <w:highlight w:val="yellow"/>
+        </w:rPr>
+        <w:t>2012</w:t>
       </w:r>
       <w:r>
         <w:t>).</w:t>
@@ -439,6 +429,7 @@
         <w:rPr>
           <w:rFonts w:ascii="Times New Roman" w:hAnsi="Times New Roman" w:cs="Times New Roman"/>
           <w:b/>
+          <w:i/>
           <w:sz w:val="28"/>
           <w:szCs w:val="24"/>
           <w:highlight w:val="yellow"/>
@@ -508,23 +499,49 @@
           <w:sz w:val="24"/>
           <w:szCs w:val="24"/>
         </w:rPr>
-        <w:t xml:space="preserve"> projeto. Pois um motivo muito fraco pode não convencer os investidores a apoiarem o projeto. Apresentando a ideia de forma clara, explicando a trajetória do projeto, dizendo o porq</w:t>
-      </w:r>
-      <w:r>
-        <w:rPr>
-          <w:rFonts w:ascii="Times New Roman" w:hAnsi="Times New Roman" w:cs="Times New Roman"/>
-          <w:sz w:val="24"/>
-          <w:szCs w:val="24"/>
-        </w:rPr>
-        <w:t xml:space="preserve">uê </w:t>
-      </w:r>
-      <w:r>
-        <w:rPr>
-          <w:rFonts w:ascii="Times New Roman" w:hAnsi="Times New Roman" w:cs="Times New Roman"/>
-          <w:sz w:val="24"/>
-          <w:szCs w:val="24"/>
-        </w:rPr>
-        <w:t>de ele</w:t>
+        <w:t xml:space="preserve"> projeto. Pois um motivo muito fraco pode não convencer os investidores a apoiarem o projeto. Apresentando a ideia de forma clara, explicando a trajetória do projeto, dizendo o </w:t>
+      </w:r>
+      <w:proofErr w:type="spellStart"/>
+      <w:r>
+        <w:rPr>
+          <w:rFonts w:ascii="Times New Roman" w:hAnsi="Times New Roman" w:cs="Times New Roman"/>
+          <w:sz w:val="24"/>
+          <w:szCs w:val="24"/>
+        </w:rPr>
+        <w:t>porq</w:t>
+      </w:r>
+      <w:r>
+        <w:rPr>
+          <w:rFonts w:ascii="Times New Roman" w:hAnsi="Times New Roman" w:cs="Times New Roman"/>
+          <w:sz w:val="24"/>
+          <w:szCs w:val="24"/>
+        </w:rPr>
+        <w:t>u</w:t>
+      </w:r>
+      <w:r>
+        <w:rPr>
+          <w:rFonts w:ascii="Times New Roman" w:hAnsi="Times New Roman" w:cs="Times New Roman"/>
+          <w:sz w:val="24"/>
+          <w:szCs w:val="24"/>
+        </w:rPr>
+        <w:t>e</w:t>
+      </w:r>
+      <w:proofErr w:type="spellEnd"/>
+      <w:r>
+        <w:rPr>
+          <w:rFonts w:ascii="Times New Roman" w:hAnsi="Times New Roman" w:cs="Times New Roman"/>
+          <w:sz w:val="24"/>
+          <w:szCs w:val="24"/>
+        </w:rPr>
+        <w:t xml:space="preserve"> </w:t>
+      </w:r>
+      <w:r>
+        <w:rPr>
+          <w:rFonts w:ascii="Times New Roman" w:hAnsi="Times New Roman" w:cs="Times New Roman"/>
+          <w:sz w:val="24"/>
+          <w:szCs w:val="24"/>
+        </w:rPr>
+        <w:t>dele</w:t>
       </w:r>
       <w:r>
         <w:rPr>
@@ -684,7 +701,23 @@
           <w:sz w:val="24"/>
           <w:szCs w:val="24"/>
         </w:rPr>
-        <w:t xml:space="preserve"> disposta a investi. Fornecer uma recompensa não é obrigatóri</w:t>
+        <w:t xml:space="preserve"> disposta a investi</w:t>
+      </w:r>
+      <w:r>
+        <w:rPr>
+          <w:rFonts w:ascii="Times New Roman" w:hAnsi="Times New Roman" w:cs="Times New Roman"/>
+          <w:sz w:val="24"/>
+          <w:szCs w:val="24"/>
+        </w:rPr>
+        <w:t>r</w:t>
+      </w:r>
+      <w:r>
+        <w:rPr>
+          <w:rFonts w:ascii="Times New Roman" w:hAnsi="Times New Roman" w:cs="Times New Roman"/>
+          <w:sz w:val="24"/>
+          <w:szCs w:val="24"/>
+        </w:rPr>
+        <w:t>. Fornecer uma recompensa não é obrigatóri</w:t>
       </w:r>
       <w:r>
         <w:rPr>
@@ -841,6 +874,20 @@
           <w:rFonts w:ascii="Times New Roman" w:hAnsi="Times New Roman" w:cs="Times New Roman"/>
           <w:sz w:val="28"/>
           <w:szCs w:val="24"/>
+        </w:rPr>
+      </w:pPr>
+    </w:p>
+    <w:p>
+      <w:pPr>
+        <w:pStyle w:val="SemEspaamento"/>
+        <w:spacing w:line="360" w:lineRule="auto"/>
+        <w:ind w:firstLine="708"/>
+        <w:jc w:val="both"/>
+        <w:rPr>
+          <w:rFonts w:ascii="Times New Roman" w:hAnsi="Times New Roman" w:cs="Times New Roman"/>
+          <w:sz w:val="28"/>
+          <w:szCs w:val="24"/>
+          <w:u w:val="single"/>
         </w:rPr>
       </w:pPr>
     </w:p>
@@ -869,6 +916,7 @@
         <w:rPr>
           <w:rFonts w:ascii="Times New Roman" w:hAnsi="Times New Roman" w:cs="Times New Roman"/>
           <w:b/>
+          <w:i/>
           <w:sz w:val="28"/>
           <w:szCs w:val="24"/>
           <w:highlight w:val="yellow"/>
@@ -950,7 +998,23 @@
           <w:sz w:val="24"/>
           <w:szCs w:val="24"/>
         </w:rPr>
-        <w:t>ida no mercado, pessoas desconhecidas irão investi na</w:t>
+        <w:t>ida no mercado, pessoas irão investi</w:t>
+      </w:r>
+      <w:r>
+        <w:rPr>
+          <w:rFonts w:ascii="Times New Roman" w:hAnsi="Times New Roman" w:cs="Times New Roman"/>
+          <w:sz w:val="24"/>
+          <w:szCs w:val="24"/>
+        </w:rPr>
+        <w:t>r</w:t>
+      </w:r>
+      <w:r>
+        <w:rPr>
+          <w:rFonts w:ascii="Times New Roman" w:hAnsi="Times New Roman" w:cs="Times New Roman"/>
+          <w:sz w:val="24"/>
+          <w:szCs w:val="24"/>
+        </w:rPr>
+        <w:t xml:space="preserve"> na</w:t>
       </w:r>
       <w:r>
         <w:rPr>
@@ -1044,6 +1108,7 @@
       <w:r>
         <w:rPr>
           <w:rFonts w:ascii="Times New Roman" w:hAnsi="Times New Roman" w:cs="Times New Roman"/>
+          <w:i/>
           <w:sz w:val="24"/>
           <w:szCs w:val="24"/>
           <w:highlight w:val="yellow"/>
@@ -1071,6 +1136,7 @@
       <w:r>
         <w:rPr>
           <w:rFonts w:ascii="Times New Roman" w:hAnsi="Times New Roman" w:cs="Times New Roman"/>
+          <w:i/>
           <w:sz w:val="24"/>
           <w:szCs w:val="24"/>
           <w:highlight w:val="yellow"/>
@@ -1188,7 +1254,23 @@
           <w:sz w:val="24"/>
           <w:szCs w:val="24"/>
         </w:rPr>
-        <w:t xml:space="preserve">O modelo está sujeito a fatores que podem desmotivar os usuários, entre eles o não alcance da meta do orçamento do projeto na campanha; o mau uso do dinheiro obtido na campanha por partes dos donos dos projetos; entregas de produtos de baixa qualidade e atraso na entrega do produto em relação ao prazo estabelecido na campanha </w:t>
+        <w:t>O modelo está sujeito a fatores que podem desmotivar os usuários, entre eles o não alcance da meta do orçamen</w:t>
+      </w:r>
+      <w:r>
+        <w:rPr>
+          <w:rFonts w:ascii="Times New Roman" w:hAnsi="Times New Roman" w:cs="Times New Roman"/>
+          <w:sz w:val="24"/>
+          <w:szCs w:val="24"/>
+        </w:rPr>
+        <w:t>to do projeto na campanha; o mau</w:t>
+      </w:r>
+      <w:r>
+        <w:rPr>
+          <w:rFonts w:ascii="Times New Roman" w:hAnsi="Times New Roman" w:cs="Times New Roman"/>
+          <w:sz w:val="24"/>
+          <w:szCs w:val="24"/>
+        </w:rPr>
+        <w:t xml:space="preserve"> uso do dinheiro obtido na campanha por partes dos donos dos projetos; entregas de produtos de baixa qualidade e atraso na entrega do produto em relação ao prazo estabelecido na campanha </w:t>
       </w:r>
       <w:r>
         <w:rPr>
@@ -1346,6 +1428,7 @@
       <w:r>
         <w:rPr>
           <w:rFonts w:cs="Arial"/>
+          <w:i/>
           <w:szCs w:val="24"/>
           <w:highlight w:val="yellow"/>
           <w:shd w:val="clear" w:color="auto" w:fill="FFFFFF"/>
@@ -1409,7 +1492,15 @@
           <w:szCs w:val="24"/>
           <w:shd w:val="clear" w:color="auto" w:fill="FFFFFF"/>
         </w:rPr>
-        <w:t>doações de outras pessoas. Logo abaixo foram</w:t>
+        <w:t xml:space="preserve">doações de outras pessoas. Logo abaixo </w:t>
+      </w:r>
+      <w:r>
+        <w:rPr>
+          <w:rFonts w:cs="Arial"/>
+          <w:szCs w:val="24"/>
+          <w:shd w:val="clear" w:color="auto" w:fill="FFFFFF"/>
+        </w:rPr>
+        <w:t>serão</w:t>
       </w:r>
       <w:r>
         <w:rPr>
@@ -1477,6 +1568,7 @@
         <w:rPr>
           <w:rFonts w:cs="Arial"/>
           <w:b w:val="0"/>
+          <w:i/>
           <w:sz w:val="36"/>
           <w:highlight w:val="yellow"/>
         </w:rPr>
@@ -1502,10 +1594,12 @@
         <w:jc w:val="both"/>
         <w:rPr>
           <w:rFonts w:cs="Arial"/>
-        </w:rPr>
-      </w:pPr>
-      <w:r>
-        <w:rPr>
+          <w:i/>
+        </w:rPr>
+      </w:pPr>
+      <w:r>
+        <w:rPr>
+          <w:i/>
           <w:highlight w:val="yellow"/>
         </w:rPr>
         <w:t>Catarse</w:t>
@@ -1534,6 +1628,7 @@
       <w:r>
         <w:rPr>
           <w:rFonts w:cs="Arial"/>
+          <w:i/>
           <w:szCs w:val="24"/>
           <w:highlight w:val="yellow"/>
         </w:rPr>
@@ -1649,7 +1744,21 @@
           <w:rFonts w:cs="Arial"/>
           <w:szCs w:val="24"/>
         </w:rPr>
-        <w:t xml:space="preserve"> e atendendo tipos variado de projeto</w:t>
+        <w:t xml:space="preserve"> e atendendo tipos variado</w:t>
+      </w:r>
+      <w:r>
+        <w:rPr>
+          <w:rFonts w:cs="Arial"/>
+          <w:szCs w:val="24"/>
+        </w:rPr>
+        <w:t>s</w:t>
+      </w:r>
+      <w:r>
+        <w:rPr>
+          <w:rFonts w:cs="Arial"/>
+          <w:szCs w:val="24"/>
+        </w:rPr>
+        <w:t xml:space="preserve"> de projeto</w:t>
       </w:r>
       <w:r>
         <w:rPr>
@@ -1675,6 +1784,7 @@
       <w:r>
         <w:rPr>
           <w:rFonts w:cs="Arial"/>
+          <w:i/>
           <w:szCs w:val="24"/>
           <w:highlight w:val="yellow"/>
         </w:rPr>
@@ -1712,6 +1822,7 @@
       <w:r>
         <w:rPr>
           <w:rFonts w:cs="Arial"/>
+          <w:i/>
           <w:szCs w:val="24"/>
           <w:highlight w:val="yellow"/>
         </w:rPr>
@@ -1728,6 +1839,7 @@
       <w:r>
         <w:rPr>
           <w:rFonts w:cs="Arial"/>
+          <w:i/>
           <w:szCs w:val="24"/>
           <w:highlight w:val="yellow"/>
         </w:rPr>
@@ -1758,6 +1870,7 @@
       <w:r>
         <w:rPr>
           <w:rFonts w:cs="Arial"/>
+          <w:i/>
           <w:szCs w:val="24"/>
           <w:highlight w:val="yellow"/>
         </w:rPr>
@@ -1789,10 +1902,14 @@
     <w:p>
       <w:pPr>
         <w:pStyle w:val="Ttulo2"/>
-      </w:pPr>
-      <w:proofErr w:type="spellStart"/>
-      <w:r>
-        <w:rPr>
+        <w:rPr>
+          <w:i/>
+        </w:rPr>
+      </w:pPr>
+      <w:proofErr w:type="spellStart"/>
+      <w:r>
+        <w:rPr>
+          <w:i/>
           <w:highlight w:val="yellow"/>
         </w:rPr>
         <w:t>Kickante</w:t>
@@ -1818,6 +1935,7 @@
       <w:r>
         <w:rPr>
           <w:rFonts w:cs="Arial"/>
+          <w:i/>
           <w:szCs w:val="24"/>
           <w:highlight w:val="yellow"/>
         </w:rPr>
@@ -1856,6 +1974,7 @@
       <w:r>
         <w:rPr>
           <w:rFonts w:cs="Arial"/>
+          <w:i/>
           <w:szCs w:val="24"/>
           <w:highlight w:val="yellow"/>
         </w:rPr>
@@ -1917,6 +2036,7 @@
       <w:r>
         <w:rPr>
           <w:rFonts w:cs="Arial"/>
+          <w:i/>
           <w:szCs w:val="24"/>
           <w:highlight w:val="yellow"/>
         </w:rPr>
@@ -1941,6 +2061,7 @@
       <w:r>
         <w:rPr>
           <w:rFonts w:cs="Arial"/>
+          <w:i/>
           <w:szCs w:val="24"/>
           <w:highlight w:val="yellow"/>
         </w:rPr>
@@ -1973,29 +2094,15 @@
           <w:rFonts w:cs="Arial"/>
           <w:szCs w:val="24"/>
         </w:rPr>
-        <w:t>” (</w:t>
-      </w:r>
-      <w:proofErr w:type="spellStart"/>
-      <w:r>
-        <w:rPr>
-          <w:rFonts w:cs="Arial"/>
-          <w:szCs w:val="24"/>
-        </w:rPr>
-        <w:t>KICKANTE</w:t>
-      </w:r>
-      <w:proofErr w:type="spellEnd"/>
-      <w:r>
-        <w:rPr>
-          <w:rFonts w:cs="Arial"/>
-          <w:szCs w:val="24"/>
-        </w:rPr>
-        <w:t xml:space="preserve">, 2017). A </w:t>
-      </w:r>
-      <w:proofErr w:type="spellStart"/>
-      <w:r>
-        <w:rPr>
-          <w:rFonts w:cs="Arial"/>
-          <w:szCs w:val="24"/>
+        <w:t xml:space="preserve">” (KICKANTE, 2017). A </w:t>
+      </w:r>
+      <w:proofErr w:type="spellStart"/>
+      <w:r>
+        <w:rPr>
+          <w:rFonts w:cs="Arial"/>
+          <w:i/>
+          <w:szCs w:val="24"/>
+          <w:highlight w:val="yellow"/>
         </w:rPr>
         <w:t>Kickante</w:t>
       </w:r>
@@ -2048,6 +2155,7 @@
       <w:r>
         <w:rPr>
           <w:rFonts w:cs="Arial"/>
+          <w:i/>
           <w:szCs w:val="24"/>
           <w:highlight w:val="yellow"/>
         </w:rPr>
@@ -2105,6 +2213,14 @@
         <w:rPr>
           <w:rFonts w:cs="Arial"/>
           <w:sz w:val="22"/>
+        </w:rPr>
+      </w:pPr>
+    </w:p>
+    <w:p>
+      <w:pPr>
+        <w:rPr>
+          <w:rFonts w:cs="Arial"/>
+          <w:szCs w:val="24"/>
         </w:rPr>
       </w:pPr>
     </w:p>
@@ -2126,6 +2242,7 @@
         <w:rPr>
           <w:highlight w:val="yellow"/>
         </w:rPr>
+        <w:lastRenderedPageBreak/>
         <w:t>Vakinha</w:t>
       </w:r>
       <w:proofErr w:type="spellEnd"/>
@@ -2142,7 +2259,6 @@
           <w:rFonts w:cs="Arial"/>
           <w:szCs w:val="24"/>
         </w:rPr>
-        <w:lastRenderedPageBreak/>
         <w:tab/>
         <w:t>Apesar de não parecer</w:t>
       </w:r>
@@ -2291,25 +2407,23 @@
           <w:szCs w:val="24"/>
           <w:shd w:val="clear" w:color="auto" w:fill="FFFFFF"/>
         </w:rPr>
-        <w:t>” (</w:t>
-      </w:r>
-      <w:proofErr w:type="spellStart"/>
+        <w:t>” (VAKINHA, 2017). Já que não consegui</w:t>
+      </w:r>
       <w:r>
         <w:rPr>
           <w:rFonts w:cs="Arial"/>
           <w:szCs w:val="24"/>
           <w:shd w:val="clear" w:color="auto" w:fill="FFFFFF"/>
         </w:rPr>
-        <w:t>VAKINHA</w:t>
-      </w:r>
-      <w:proofErr w:type="spellEnd"/>
+        <w:t>u</w:t>
+      </w:r>
       <w:r>
         <w:rPr>
           <w:rFonts w:cs="Arial"/>
           <w:szCs w:val="24"/>
           <w:shd w:val="clear" w:color="auto" w:fill="FFFFFF"/>
         </w:rPr>
-        <w:t>, 2017). Já que não consegui</w:t>
+        <w:t>,</w:t>
       </w:r>
       <w:r>
         <w:rPr>
@@ -2317,7 +2431,7 @@
           <w:szCs w:val="24"/>
           <w:shd w:val="clear" w:color="auto" w:fill="FFFFFF"/>
         </w:rPr>
-        <w:t>u ele</w:t>
+        <w:t xml:space="preserve"> ele</w:t>
       </w:r>
       <w:r>
         <w:rPr>
@@ -2405,6 +2519,7 @@
       <w:r>
         <w:rPr>
           <w:rFonts w:cs="Arial"/>
+          <w:i/>
           <w:szCs w:val="24"/>
           <w:highlight w:val="yellow"/>
           <w:shd w:val="clear" w:color="auto" w:fill="FFFFFF"/>
@@ -2423,6 +2538,7 @@
       <w:r>
         <w:rPr>
           <w:rFonts w:cs="Arial"/>
+          <w:i/>
           <w:szCs w:val="24"/>
           <w:highlight w:val="yellow"/>
           <w:shd w:val="clear" w:color="auto" w:fill="FFFFFF"/>
@@ -2444,7 +2560,7 @@
           <w:szCs w:val="24"/>
           <w:shd w:val="clear" w:color="auto" w:fill="FFFFFF"/>
         </w:rPr>
-        <w:t xml:space="preserve">ue preservamos no nosso </w:t>
+        <w:t>ue preservamos no nosso modelo</w:t>
       </w:r>
       <w:proofErr w:type="gramStart"/>
       <w:r>
@@ -2453,7 +2569,7 @@
           <w:szCs w:val="24"/>
           <w:shd w:val="clear" w:color="auto" w:fill="FFFFFF"/>
         </w:rPr>
-        <w:t>modelo)</w:t>
+        <w:t>)</w:t>
       </w:r>
       <w:r>
         <w:rPr>
@@ -2461,17 +2577,17 @@
           <w:szCs w:val="24"/>
           <w:shd w:val="clear" w:color="auto" w:fill="FFFFFF"/>
         </w:rPr>
+        <w:t>.</w:t>
+      </w:r>
+      <w:r>
+        <w:rPr>
+          <w:rFonts w:cs="Arial"/>
+          <w:szCs w:val="24"/>
+          <w:shd w:val="clear" w:color="auto" w:fill="FFFFFF"/>
+        </w:rPr>
         <w:t>”</w:t>
       </w:r>
       <w:proofErr w:type="gramEnd"/>
-      <w:r>
-        <w:rPr>
-          <w:rFonts w:cs="Arial"/>
-          <w:szCs w:val="24"/>
-          <w:shd w:val="clear" w:color="auto" w:fill="FFFFFF"/>
-        </w:rPr>
-        <w:t>.</w:t>
-      </w:r>
     </w:p>
     <w:p>
       <w:pPr>
@@ -2557,23 +2673,7 @@
           <w:rFonts w:ascii="Arial" w:hAnsi="Arial" w:cs="Arial"/>
           <w:shd w:val="clear" w:color="auto" w:fill="FFFFFF"/>
         </w:rPr>
-        <w:t>” (</w:t>
-      </w:r>
-      <w:proofErr w:type="spellStart"/>
-      <w:r>
-        <w:rPr>
-          <w:rFonts w:ascii="Arial" w:hAnsi="Arial" w:cs="Arial"/>
-          <w:shd w:val="clear" w:color="auto" w:fill="FFFFFF"/>
-        </w:rPr>
-        <w:t>VAKINHA</w:t>
-      </w:r>
-      <w:proofErr w:type="spellEnd"/>
-      <w:r>
-        <w:rPr>
-          <w:rFonts w:ascii="Arial" w:hAnsi="Arial" w:cs="Arial"/>
-          <w:shd w:val="clear" w:color="auto" w:fill="FFFFFF"/>
-        </w:rPr>
-        <w:t>, 2017).</w:t>
+        <w:t>” (VAKINHA, 2017).</w:t>
       </w:r>
     </w:p>
     <w:p>
@@ -2600,6 +2700,7 @@
         <w:rPr>
           <w:rFonts w:cs="Arial"/>
           <w:b w:val="0"/>
+          <w:i/>
           <w:sz w:val="36"/>
           <w:highlight w:val="yellow"/>
         </w:rPr>
@@ -2648,6 +2749,7 @@
         <w:rPr>
           <w:rFonts w:cs="Arial"/>
           <w:b w:val="0"/>
+          <w:i/>
           <w:szCs w:val="24"/>
           <w:highlight w:val="yellow"/>
         </w:rPr>
@@ -2683,9 +2785,13 @@
       <w:pPr>
         <w:pStyle w:val="Ttulo2"/>
         <w:jc w:val="both"/>
-      </w:pPr>
-      <w:r>
-        <w:rPr>
+        <w:rPr>
+          <w:i/>
+        </w:rPr>
+      </w:pPr>
+      <w:r>
+        <w:rPr>
+          <w:i/>
           <w:highlight w:val="yellow"/>
         </w:rPr>
         <w:t>Kickstarter</w:t>
@@ -2717,6 +2823,7 @@
       <w:r>
         <w:rPr>
           <w:rFonts w:cs="Arial"/>
+          <w:i/>
           <w:szCs w:val="24"/>
           <w:highlight w:val="yellow"/>
         </w:rPr>
@@ -2796,25 +2903,7 @@
           <w:color w:val="222222"/>
           <w:szCs w:val="24"/>
         </w:rPr>
-        <w:t>” (</w:t>
-      </w:r>
-      <w:proofErr w:type="spellStart"/>
-      <w:r>
-        <w:rPr>
-          <w:rFonts w:cs="Arial"/>
-          <w:color w:val="222222"/>
-          <w:szCs w:val="24"/>
-        </w:rPr>
-        <w:t>CANALTECH</w:t>
-      </w:r>
-      <w:proofErr w:type="spellEnd"/>
-      <w:r>
-        <w:rPr>
-          <w:rFonts w:cs="Arial"/>
-          <w:color w:val="222222"/>
-          <w:szCs w:val="24"/>
-        </w:rPr>
-        <w:t>, 2017).</w:t>
+        <w:t>” (CANALTECH, 2017).</w:t>
       </w:r>
     </w:p>
     <w:p>
@@ -2844,6 +2933,7 @@
       <w:r>
         <w:rPr>
           <w:rFonts w:cs="Arial"/>
+          <w:i/>
           <w:szCs w:val="24"/>
           <w:highlight w:val="yellow"/>
         </w:rPr>
@@ -2861,6 +2951,7 @@
       <w:r>
         <w:rPr>
           <w:rFonts w:cs="Arial"/>
+          <w:i/>
           <w:szCs w:val="24"/>
           <w:highlight w:val="yellow"/>
         </w:rPr>
@@ -2877,6 +2968,7 @@
       <w:r>
         <w:rPr>
           <w:rFonts w:cs="Arial"/>
+          <w:i/>
           <w:szCs w:val="24"/>
           <w:highlight w:val="yellow"/>
         </w:rPr>
@@ -2886,6 +2978,7 @@
       <w:r>
         <w:rPr>
           <w:rFonts w:cs="Arial"/>
+          <w:i/>
           <w:szCs w:val="24"/>
           <w:highlight w:val="yellow"/>
         </w:rPr>
@@ -2913,6 +3006,30 @@
         </w:rPr>
         <w:t xml:space="preserve"> em sua campanha).</w:t>
       </w:r>
+    </w:p>
+    <w:p>
+      <w:pPr>
+        <w:rPr>
+          <w:rFonts w:cs="Arial"/>
+          <w:szCs w:val="24"/>
+        </w:rPr>
+      </w:pPr>
+    </w:p>
+    <w:p>
+      <w:pPr>
+        <w:rPr>
+          <w:rFonts w:cs="Arial"/>
+          <w:szCs w:val="24"/>
+        </w:rPr>
+      </w:pPr>
+    </w:p>
+    <w:p>
+      <w:pPr>
+        <w:rPr>
+          <w:rFonts w:cs="Arial"/>
+          <w:szCs w:val="24"/>
+        </w:rPr>
+      </w:pPr>
     </w:p>
     <w:p>
       <w:pPr>
@@ -2932,203 +3049,206 @@
         <w:rPr>
           <w:highlight w:val="yellow"/>
         </w:rPr>
+        <w:lastRenderedPageBreak/>
         <w:t>Indiegogo</w:t>
       </w:r>
       <w:proofErr w:type="spellEnd"/>
+    </w:p>
+    <w:p>
+      <w:pPr>
+        <w:ind w:firstLine="708"/>
+        <w:rPr>
+          <w:rFonts w:cs="Arial"/>
+          <w:szCs w:val="24"/>
+        </w:rPr>
+      </w:pPr>
+      <w:proofErr w:type="spellStart"/>
+      <w:r>
+        <w:rPr>
+          <w:rFonts w:cs="Arial"/>
+          <w:i/>
+          <w:szCs w:val="24"/>
+          <w:highlight w:val="yellow"/>
+        </w:rPr>
+        <w:t>Indiegogo</w:t>
+      </w:r>
+      <w:proofErr w:type="spellEnd"/>
+      <w:r>
+        <w:rPr>
+          <w:rFonts w:cs="Arial"/>
+          <w:szCs w:val="24"/>
+        </w:rPr>
+        <w:t xml:space="preserve"> é um site de </w:t>
+      </w:r>
+      <w:r>
+        <w:rPr>
+          <w:rFonts w:cs="Arial"/>
+          <w:szCs w:val="24"/>
+        </w:rPr>
+        <w:t>financiamento coletivo</w:t>
+      </w:r>
+      <w:r>
+        <w:rPr>
+          <w:rFonts w:cs="Arial"/>
+          <w:szCs w:val="24"/>
+        </w:rPr>
+        <w:t xml:space="preserve"> internacional, cuja sede fica na </w:t>
+      </w:r>
+      <w:r>
+        <w:rPr>
+          <w:rFonts w:cs="Arial"/>
+          <w:szCs w:val="24"/>
+        </w:rPr>
+        <w:t>Califórnia</w:t>
+      </w:r>
+      <w:r>
+        <w:rPr>
+          <w:rFonts w:cs="Arial"/>
+          <w:szCs w:val="24"/>
+        </w:rPr>
+        <w:t>. O s</w:t>
+      </w:r>
+      <w:r>
+        <w:rPr>
+          <w:rFonts w:cs="Arial"/>
+          <w:szCs w:val="24"/>
+        </w:rPr>
+        <w:t xml:space="preserve">ite é um dos primeiros a oferecer </w:t>
+      </w:r>
+      <w:r>
+        <w:rPr>
+          <w:rFonts w:cs="Arial"/>
+          <w:szCs w:val="24"/>
+        </w:rPr>
+        <w:t>financiamento coletivo</w:t>
+      </w:r>
+      <w:r>
+        <w:rPr>
+          <w:rFonts w:cs="Arial"/>
+          <w:szCs w:val="24"/>
+        </w:rPr>
+        <w:t>.</w:t>
+      </w:r>
+    </w:p>
+    <w:p>
+      <w:pPr>
+        <w:ind w:firstLine="708"/>
+        <w:rPr>
+          <w:rFonts w:cs="Arial"/>
+          <w:szCs w:val="24"/>
+        </w:rPr>
+      </w:pPr>
+      <w:r>
+        <w:rPr>
+          <w:rFonts w:cs="Arial"/>
+          <w:szCs w:val="24"/>
+        </w:rPr>
+        <w:t xml:space="preserve">Em 2014, o </w:t>
+      </w:r>
+      <w:proofErr w:type="spellStart"/>
+      <w:r>
+        <w:rPr>
+          <w:rFonts w:cs="Arial"/>
+          <w:i/>
+          <w:szCs w:val="24"/>
+          <w:highlight w:val="yellow"/>
+        </w:rPr>
+        <w:t>Indiegogo</w:t>
+      </w:r>
+      <w:proofErr w:type="spellEnd"/>
+      <w:r>
+        <w:rPr>
+          <w:rFonts w:cs="Arial"/>
+          <w:szCs w:val="24"/>
+        </w:rPr>
+        <w:t xml:space="preserve"> lançou </w:t>
+      </w:r>
+      <w:proofErr w:type="spellStart"/>
+      <w:r>
+        <w:rPr>
+          <w:rFonts w:cs="Arial"/>
+          <w:i/>
+          <w:szCs w:val="24"/>
+          <w:highlight w:val="yellow"/>
+        </w:rPr>
+        <w:t>Indiegogo</w:t>
+      </w:r>
+      <w:proofErr w:type="spellEnd"/>
+      <w:r>
+        <w:rPr>
+          <w:rFonts w:cs="Arial"/>
+          <w:i/>
+          <w:szCs w:val="24"/>
+          <w:highlight w:val="yellow"/>
+        </w:rPr>
+        <w:t xml:space="preserve"> Life</w:t>
+      </w:r>
+      <w:r>
+        <w:rPr>
+          <w:rFonts w:cs="Arial"/>
+          <w:szCs w:val="24"/>
+        </w:rPr>
+        <w:t>, um serviço que as p</w:t>
+      </w:r>
+      <w:r>
+        <w:rPr>
+          <w:rFonts w:cs="Arial"/>
+          <w:szCs w:val="24"/>
+        </w:rPr>
+        <w:t>essoas podem usar para arrecadar</w:t>
+      </w:r>
+      <w:r>
+        <w:rPr>
+          <w:rFonts w:cs="Arial"/>
+          <w:szCs w:val="24"/>
+        </w:rPr>
+        <w:t xml:space="preserve"> dinheiro para emergências, despesas médicas, comemorações, ou outros eventos de vida. O </w:t>
+      </w:r>
+      <w:proofErr w:type="spellStart"/>
+      <w:r>
+        <w:rPr>
+          <w:rFonts w:cs="Arial"/>
+          <w:i/>
+          <w:szCs w:val="24"/>
+          <w:highlight w:val="yellow"/>
+        </w:rPr>
+        <w:t>Indiegogo</w:t>
+      </w:r>
+      <w:proofErr w:type="spellEnd"/>
+      <w:r>
+        <w:rPr>
+          <w:rFonts w:cs="Arial"/>
+          <w:szCs w:val="24"/>
+        </w:rPr>
+        <w:t xml:space="preserve"> vida não cobra uma taxa de plataforma, de modo </w:t>
+      </w:r>
+      <w:r>
+        <w:rPr>
+          <w:rFonts w:cs="Arial"/>
+          <w:szCs w:val="24"/>
+        </w:rPr>
+        <w:t xml:space="preserve">que os </w:t>
+      </w:r>
+      <w:r>
+        <w:rPr>
+          <w:rFonts w:cs="Arial"/>
+          <w:szCs w:val="24"/>
+        </w:rPr>
+        <w:t>angariadores de fundos mantem mais do dinheiro que eles levantam.</w:t>
+      </w:r>
     </w:p>
     <w:p>
       <w:pPr>
         <w:pStyle w:val="Ttulo2"/>
         <w:jc w:val="both"/>
-      </w:pPr>
-    </w:p>
-    <w:p>
-      <w:pPr>
-        <w:ind w:firstLine="708"/>
-        <w:rPr>
-          <w:rFonts w:cs="Arial"/>
-          <w:szCs w:val="24"/>
-        </w:rPr>
-      </w:pPr>
-      <w:proofErr w:type="spellStart"/>
-      <w:r>
-        <w:rPr>
-          <w:rFonts w:cs="Arial"/>
-          <w:szCs w:val="24"/>
-          <w:highlight w:val="yellow"/>
-        </w:rPr>
-        <w:t>Indiegogo</w:t>
-      </w:r>
-      <w:proofErr w:type="spellEnd"/>
-      <w:r>
-        <w:rPr>
-          <w:rFonts w:cs="Arial"/>
-          <w:szCs w:val="24"/>
-        </w:rPr>
-        <w:t xml:space="preserve"> é um site de </w:t>
-      </w:r>
-      <w:r>
-        <w:rPr>
-          <w:rFonts w:cs="Arial"/>
-          <w:szCs w:val="24"/>
-        </w:rPr>
-        <w:t>financiamento coletivo</w:t>
-      </w:r>
-      <w:r>
-        <w:rPr>
-          <w:rFonts w:cs="Arial"/>
-          <w:szCs w:val="24"/>
-        </w:rPr>
-        <w:t xml:space="preserve"> internacional, cuja sede fica na </w:t>
-      </w:r>
-      <w:r>
-        <w:rPr>
-          <w:rFonts w:cs="Arial"/>
-          <w:szCs w:val="24"/>
-        </w:rPr>
-        <w:t>Califórnia</w:t>
-      </w:r>
-      <w:r>
-        <w:rPr>
-          <w:rFonts w:cs="Arial"/>
-          <w:szCs w:val="24"/>
-        </w:rPr>
-        <w:t>. O s</w:t>
-      </w:r>
-      <w:r>
-        <w:rPr>
-          <w:rFonts w:cs="Arial"/>
-          <w:szCs w:val="24"/>
-        </w:rPr>
-        <w:t xml:space="preserve">ite é um dos primeiros a oferecer </w:t>
-      </w:r>
-      <w:r>
-        <w:rPr>
-          <w:rFonts w:cs="Arial"/>
-          <w:szCs w:val="24"/>
-        </w:rPr>
-        <w:t>financiamento coletivo</w:t>
-      </w:r>
-      <w:r>
-        <w:rPr>
-          <w:rFonts w:cs="Arial"/>
-          <w:szCs w:val="24"/>
-        </w:rPr>
-        <w:t>.</w:t>
-      </w:r>
-    </w:p>
-    <w:p>
-      <w:pPr>
-        <w:ind w:firstLine="708"/>
-        <w:rPr>
-          <w:rFonts w:cs="Arial"/>
-          <w:szCs w:val="24"/>
-        </w:rPr>
-      </w:pPr>
-      <w:r>
-        <w:rPr>
-          <w:rFonts w:cs="Arial"/>
-          <w:szCs w:val="24"/>
-        </w:rPr>
-        <w:lastRenderedPageBreak/>
-        <w:t xml:space="preserve">Em 2014, o </w:t>
-      </w:r>
-      <w:proofErr w:type="spellStart"/>
-      <w:r>
-        <w:rPr>
-          <w:rFonts w:cs="Arial"/>
-          <w:szCs w:val="24"/>
-          <w:highlight w:val="yellow"/>
-        </w:rPr>
-        <w:t>Indiegogo</w:t>
-      </w:r>
-      <w:proofErr w:type="spellEnd"/>
-      <w:r>
-        <w:rPr>
-          <w:rFonts w:cs="Arial"/>
-          <w:szCs w:val="24"/>
-        </w:rPr>
-        <w:t xml:space="preserve"> lançou </w:t>
-      </w:r>
-      <w:proofErr w:type="spellStart"/>
-      <w:r>
-        <w:rPr>
-          <w:rFonts w:cs="Arial"/>
-          <w:szCs w:val="24"/>
-          <w:highlight w:val="yellow"/>
-        </w:rPr>
-        <w:t>Indiegogo</w:t>
-      </w:r>
-      <w:proofErr w:type="spellEnd"/>
-      <w:r>
-        <w:rPr>
-          <w:rFonts w:cs="Arial"/>
-          <w:szCs w:val="24"/>
-          <w:highlight w:val="yellow"/>
-        </w:rPr>
-        <w:t xml:space="preserve"> Life</w:t>
-      </w:r>
-      <w:r>
-        <w:rPr>
-          <w:rFonts w:cs="Arial"/>
-          <w:szCs w:val="24"/>
-        </w:rPr>
-        <w:t>, um serviço que as p</w:t>
-      </w:r>
-      <w:r>
-        <w:rPr>
-          <w:rFonts w:cs="Arial"/>
-          <w:szCs w:val="24"/>
-        </w:rPr>
-        <w:t>essoas podem usar para arrecadar</w:t>
-      </w:r>
-      <w:r>
-        <w:rPr>
-          <w:rFonts w:cs="Arial"/>
-          <w:szCs w:val="24"/>
-        </w:rPr>
-        <w:t xml:space="preserve"> dinheiro para emergências, despesas médicas, comemorações, ou outros eventos de vida. O </w:t>
-      </w:r>
-      <w:proofErr w:type="spellStart"/>
-      <w:r>
-        <w:rPr>
-          <w:rFonts w:cs="Arial"/>
-          <w:szCs w:val="24"/>
-          <w:highlight w:val="yellow"/>
-        </w:rPr>
-        <w:t>Indiegogo</w:t>
-      </w:r>
-      <w:proofErr w:type="spellEnd"/>
-      <w:r>
-        <w:rPr>
-          <w:rFonts w:cs="Arial"/>
-          <w:szCs w:val="24"/>
-        </w:rPr>
-        <w:t xml:space="preserve"> vida não cobra uma taxa de plataforma, de modo </w:t>
-      </w:r>
-      <w:r>
-        <w:rPr>
-          <w:rFonts w:cs="Arial"/>
-          <w:szCs w:val="24"/>
-        </w:rPr>
-        <w:t xml:space="preserve">que os </w:t>
-      </w:r>
-      <w:r>
-        <w:rPr>
-          <w:rFonts w:cs="Arial"/>
-          <w:szCs w:val="24"/>
-        </w:rPr>
-        <w:t>angariadores de fundos mantem mais do dinheiro que eles levantam.</w:t>
-      </w:r>
-    </w:p>
-    <w:p>
-      <w:pPr>
-        <w:pStyle w:val="Ttulo2"/>
-        <w:jc w:val="both"/>
-      </w:pPr>
-      <w:proofErr w:type="spellStart"/>
-      <w:r>
-        <w:rPr>
+        <w:rPr>
+          <w:i/>
+        </w:rPr>
+      </w:pPr>
+      <w:proofErr w:type="spellStart"/>
+      <w:r>
+        <w:rPr>
+          <w:i/>
           <w:highlight w:val="yellow"/>
         </w:rPr>
         <w:t>Rockethub</w:t>
@@ -3154,6 +3274,7 @@
       <w:r>
         <w:rPr>
           <w:rFonts w:cs="Arial"/>
+          <w:i/>
           <w:szCs w:val="24"/>
           <w:highlight w:val="yellow"/>
         </w:rPr>
@@ -3171,6 +3292,7 @@
       <w:r>
         <w:rPr>
           <w:rFonts w:cs="Arial"/>
+          <w:i/>
           <w:szCs w:val="24"/>
           <w:highlight w:val="yellow"/>
         </w:rPr>
@@ -3197,6 +3319,13 @@
           <w:rFonts w:cs="Arial"/>
           <w:szCs w:val="24"/>
         </w:rPr>
+        <w:tab/>
+      </w:r>
+      <w:r>
+        <w:rPr>
+          <w:rFonts w:cs="Arial"/>
+          <w:szCs w:val="24"/>
+        </w:rPr>
         <w:t xml:space="preserve">Além de </w:t>
       </w:r>
       <w:r>
@@ -3225,33 +3354,28 @@
         <w:rPr>
           <w:b/>
         </w:rPr>
-        <w:t xml:space="preserve">Ideias que já ganharam </w:t>
-      </w:r>
-      <w:r>
-        <w:rPr>
-          <w:b/>
-        </w:rPr>
-        <w:t>vida com esse modelo de negócio</w:t>
+        <w:t>Ideias que já ganharam vida com esse modelo de negócio</w:t>
       </w:r>
     </w:p>
     <w:p/>
     <w:p>
-      <w:proofErr w:type="spellStart"/>
-      <w:r>
-        <w:rPr>
-          <w:highlight w:val="yellow"/>
-        </w:rPr>
-        <w:t>Pe</w:t>
-      </w:r>
-      <w:r>
-        <w:rPr>
-          <w:highlight w:val="yellow"/>
-        </w:rPr>
-        <w:t>bble</w:t>
-      </w:r>
-      <w:proofErr w:type="spellEnd"/>
-      <w:r>
-        <w:rPr>
+      <w:pPr>
+        <w:rPr>
+          <w:i/>
+        </w:rPr>
+      </w:pPr>
+      <w:proofErr w:type="spellStart"/>
+      <w:r>
+        <w:rPr>
+          <w:i/>
+          <w:highlight w:val="yellow"/>
+        </w:rPr>
+        <w:t>Pebble</w:t>
+      </w:r>
+      <w:proofErr w:type="spellEnd"/>
+      <w:r>
+        <w:rPr>
+          <w:i/>
           <w:highlight w:val="yellow"/>
         </w:rPr>
         <w:t xml:space="preserve"> Time</w:t>
@@ -3275,7 +3399,13 @@
         <w:t xml:space="preserve"> campanha </w:t>
       </w:r>
       <w:r>
-        <w:t>de financiamento coletivo, \$20.338.</w:t>
+        <w:t xml:space="preserve">de financiamento coletivo, </w:t>
+      </w:r>
+      <w:r>
+        <w:t>\</w:t>
+      </w:r>
+      <w:r>
+        <w:t>$20.338.</w:t>
       </w:r>
       <w:r>
         <w:t xml:space="preserve">986 arrecadados até hoje 24/07/2017, além de ser um dos primeiros </w:t>
@@ -3283,17 +3413,25 @@
       <w:proofErr w:type="spellStart"/>
       <w:r>
         <w:rPr>
+          <w:i/>
           <w:highlight w:val="yellow"/>
         </w:rPr>
         <w:t>smartwatch</w:t>
       </w:r>
       <w:proofErr w:type="spellEnd"/>
       <w:r>
-        <w:t xml:space="preserve"> do mercado, o </w:t>
-      </w:r>
-      <w:proofErr w:type="spellStart"/>
-      <w:r>
-        <w:rPr>
+        <w:rPr>
+          <w:i/>
+        </w:rPr>
+        <w:t xml:space="preserve"> </w:t>
+      </w:r>
+      <w:r>
+        <w:t xml:space="preserve">do mercado, o </w:t>
+      </w:r>
+      <w:proofErr w:type="spellStart"/>
+      <w:r>
+        <w:rPr>
+          <w:i/>
           <w:highlight w:val="yellow"/>
         </w:rPr>
         <w:t>pebble</w:t>
@@ -3301,16 +3439,24 @@
       <w:proofErr w:type="spellEnd"/>
       <w:r>
         <w:rPr>
+          <w:i/>
           <w:highlight w:val="yellow"/>
         </w:rPr>
         <w:t xml:space="preserve"> time</w:t>
       </w:r>
       <w:r>
-        <w:t xml:space="preserve"> tem como chamativo ser mais um relógio do que </w:t>
-      </w:r>
-      <w:proofErr w:type="spellStart"/>
-      <w:r>
-        <w:rPr>
+        <w:rPr>
+          <w:i/>
+        </w:rPr>
+        <w:t xml:space="preserve"> </w:t>
+      </w:r>
+      <w:r>
+        <w:t xml:space="preserve">tem como chamativo ser mais um relógio do que </w:t>
+      </w:r>
+      <w:proofErr w:type="spellStart"/>
+      <w:r>
+        <w:rPr>
+          <w:i/>
           <w:highlight w:val="yellow"/>
         </w:rPr>
         <w:t>smartwatch</w:t>
@@ -3330,14 +3476,18 @@
     </w:p>
     <w:p/>
     <w:p>
-      <w:proofErr w:type="spellStart"/>
-      <w:r>
-        <w:rPr>
+      <w:pPr>
+        <w:rPr>
+          <w:i/>
+        </w:rPr>
+      </w:pPr>
+      <w:r>
+        <w:rPr>
+          <w:i/>
           <w:highlight w:val="yellow"/>
         </w:rPr>
         <w:t>OUYA</w:t>
       </w:r>
-      <w:proofErr w:type="spellEnd"/>
     </w:p>
     <w:p/>
     <w:p>
@@ -3346,126 +3496,509 @@
       </w:r>
       <w:r>
         <w:rPr>
+          <w:i/>
           <w:highlight w:val="yellow"/>
         </w:rPr>
         <w:t>Kickstarter</w:t>
       </w:r>
       <w:r>
+        <w:t>, o OUYA</w:t>
+      </w:r>
+      <w:r>
+        <w:t xml:space="preserve"> propunha ser um </w:t>
+      </w:r>
+      <w:r>
+        <w:rPr>
+          <w:i/>
+          <w:highlight w:val="yellow"/>
+        </w:rPr>
+        <w:t>videogame</w:t>
+      </w:r>
+      <w:r>
+        <w:t xml:space="preserve"> minúsculo, usando </w:t>
+      </w:r>
+      <w:proofErr w:type="spellStart"/>
+      <w:r>
+        <w:rPr>
+          <w:i/>
+          <w:highlight w:val="yellow"/>
+        </w:rPr>
+        <w:t>A</w:t>
+      </w:r>
+      <w:r>
+        <w:rPr>
+          <w:i/>
+          <w:highlight w:val="yellow"/>
+        </w:rPr>
+        <w:t>ndroid</w:t>
+      </w:r>
+      <w:proofErr w:type="spellEnd"/>
+      <w:r>
+        <w:t xml:space="preserve"> e rodando jogos tanto da </w:t>
+      </w:r>
+      <w:r>
+        <w:rPr>
+          <w:i/>
+          <w:highlight w:val="yellow"/>
+        </w:rPr>
+        <w:t>Google Play</w:t>
+      </w:r>
+      <w:r>
+        <w:t xml:space="preserve"> como de sua biblioteca própria. O proje</w:t>
+      </w:r>
+      <w:r>
+        <w:t>to receb</w:t>
+      </w:r>
+      <w:r>
+        <w:t>eu até a data de 24/07/2017 \$8.596.</w:t>
+      </w:r>
+      <w:r>
+        <w:t>474. Poré</w:t>
+      </w:r>
+      <w:r>
+        <w:t>m</w:t>
+      </w:r>
+      <w:r>
+        <w:t>,</w:t>
+      </w:r>
+      <w:r>
+        <w:t xml:space="preserve"> sua relevância no Mercado diminuiu bastante depois de aparelhos concorrentes ma</w:t>
+      </w:r>
+      <w:r>
+        <w:t>i</w:t>
+      </w:r>
+      <w:r>
+        <w:t xml:space="preserve">s potentes e com bibliotecas mais atraentes surgiram no mercado como </w:t>
+      </w:r>
+      <w:r>
+        <w:rPr>
+          <w:i/>
+          <w:highlight w:val="yellow"/>
+        </w:rPr>
+        <w:t>Nvidia</w:t>
+      </w:r>
+      <w:r>
+        <w:rPr>
+          <w:highlight w:val="yellow"/>
+        </w:rPr>
+        <w:t xml:space="preserve"> </w:t>
+      </w:r>
+      <w:proofErr w:type="spellStart"/>
+      <w:r>
+        <w:rPr>
+          <w:i/>
+          <w:highlight w:val="yellow"/>
+        </w:rPr>
+        <w:t>Shield</w:t>
+      </w:r>
+      <w:proofErr w:type="spellEnd"/>
+      <w:r>
+        <w:t xml:space="preserve"> e </w:t>
+      </w:r>
+      <w:proofErr w:type="spellStart"/>
+      <w:r>
+        <w:rPr>
+          <w:i/>
+          <w:highlight w:val="yellow"/>
+        </w:rPr>
+        <w:t>SmartTVs</w:t>
+      </w:r>
+      <w:proofErr w:type="spellEnd"/>
+      <w:r>
+        <w:t xml:space="preserve"> com </w:t>
+      </w:r>
+      <w:proofErr w:type="spellStart"/>
+      <w:r>
+        <w:rPr>
+          <w:i/>
+          <w:highlight w:val="yellow"/>
+        </w:rPr>
+        <w:t>Android</w:t>
+      </w:r>
+      <w:proofErr w:type="spellEnd"/>
+      <w:r>
+        <w:t xml:space="preserve"> \</w:t>
+      </w:r>
+      <w:proofErr w:type="gramStart"/>
+      <w:r>
+        <w:t>cite{</w:t>
+      </w:r>
+      <w:proofErr w:type="gramEnd"/>
+      <w:r>
+        <w:t>ONOFFRE:2017}</w:t>
+      </w:r>
+      <w:r>
+        <w:t>.</w:t>
+      </w:r>
+    </w:p>
+    <w:p/>
+    <w:p>
+      <w:pPr>
+        <w:rPr>
+          <w:i/>
+        </w:rPr>
+      </w:pPr>
+      <w:proofErr w:type="spellStart"/>
+      <w:r>
+        <w:rPr>
+          <w:i/>
+          <w:highlight w:val="yellow"/>
+        </w:rPr>
+        <w:t>Bloodstained</w:t>
+      </w:r>
+      <w:proofErr w:type="spellEnd"/>
+      <w:r>
+        <w:rPr>
+          <w:i/>
+          <w:highlight w:val="yellow"/>
+        </w:rPr>
+        <w:t xml:space="preserve">: Ritual </w:t>
+      </w:r>
+      <w:proofErr w:type="spellStart"/>
+      <w:r>
+        <w:rPr>
+          <w:i/>
+          <w:highlight w:val="yellow"/>
+        </w:rPr>
+        <w:t>of</w:t>
+      </w:r>
+      <w:proofErr w:type="spellEnd"/>
+      <w:r>
+        <w:rPr>
+          <w:i/>
+          <w:highlight w:val="yellow"/>
+        </w:rPr>
+        <w:t xml:space="preserve"> </w:t>
+      </w:r>
+      <w:proofErr w:type="spellStart"/>
+      <w:r>
+        <w:rPr>
+          <w:i/>
+          <w:highlight w:val="yellow"/>
+        </w:rPr>
+        <w:t>the</w:t>
+      </w:r>
+      <w:proofErr w:type="spellEnd"/>
+      <w:r>
+        <w:rPr>
+          <w:i/>
+          <w:highlight w:val="yellow"/>
+        </w:rPr>
+        <w:t xml:space="preserve"> Night</w:t>
+      </w:r>
+    </w:p>
+    <w:p/>
+    <w:p>
+      <w:r>
+        <w:rPr>
+          <w:i/>
+          <w:highlight w:val="yellow"/>
+        </w:rPr>
+        <w:tab/>
+      </w:r>
+      <w:proofErr w:type="spellStart"/>
+      <w:r>
+        <w:rPr>
+          <w:i/>
+          <w:highlight w:val="yellow"/>
+        </w:rPr>
+        <w:t>Bloodstained</w:t>
+      </w:r>
+      <w:proofErr w:type="spellEnd"/>
+      <w:r>
+        <w:t xml:space="preserve"> é um jogo com uma história em particular. O Seu criador</w:t>
+      </w:r>
+      <w:r>
+        <w:t>,</w:t>
+      </w:r>
+      <w:r>
+        <w:t xml:space="preserve"> </w:t>
+      </w:r>
+      <w:proofErr w:type="spellStart"/>
+      <w:r>
+        <w:rPr>
+          <w:highlight w:val="yellow"/>
+        </w:rPr>
+        <w:t>Koji</w:t>
+      </w:r>
+      <w:proofErr w:type="spellEnd"/>
+      <w:r>
+        <w:rPr>
+          <w:highlight w:val="yellow"/>
+        </w:rPr>
+        <w:t xml:space="preserve"> </w:t>
+      </w:r>
+      <w:proofErr w:type="spellStart"/>
+      <w:r>
+        <w:rPr>
+          <w:highlight w:val="yellow"/>
+        </w:rPr>
+        <w:t>Igarashi</w:t>
+      </w:r>
+      <w:proofErr w:type="spellEnd"/>
+      <w:r>
+        <w:t xml:space="preserve">, é considerado um dos </w:t>
+      </w:r>
+      <w:proofErr w:type="spellStart"/>
+      <w:r>
+        <w:t>super</w:t>
+      </w:r>
+      <w:proofErr w:type="spellEnd"/>
+      <w:r>
+        <w:t xml:space="preserve"> </w:t>
+      </w:r>
+      <w:r>
+        <w:t xml:space="preserve">produtores de jogos japoneses responsável por um dos maiores sucessos da </w:t>
+      </w:r>
+      <w:r>
+        <w:rPr>
+          <w:i/>
+          <w:highlight w:val="yellow"/>
+        </w:rPr>
+        <w:t>KONAMI</w:t>
+      </w:r>
+      <w:r>
+        <w:t xml:space="preserve"> </w:t>
+      </w:r>
+      <w:r>
+        <w:t xml:space="preserve">e sua aclamada franquia de jogos </w:t>
+      </w:r>
+      <w:proofErr w:type="spellStart"/>
+      <w:r>
+        <w:rPr>
+          <w:i/>
+          <w:highlight w:val="yellow"/>
+        </w:rPr>
+        <w:t>Castlevania</w:t>
+      </w:r>
+      <w:proofErr w:type="spellEnd"/>
+      <w:r>
         <w:t xml:space="preserve">, o </w:t>
       </w:r>
       <w:proofErr w:type="spellStart"/>
       <w:r>
-        <w:t>OUYA</w:t>
-      </w:r>
-      <w:proofErr w:type="spellEnd"/>
-      <w:r>
-        <w:t xml:space="preserve"> propunha ser um </w:t>
-      </w:r>
-      <w:r>
-        <w:rPr>
-          <w:highlight w:val="yellow"/>
-        </w:rPr>
-        <w:t>videogame</w:t>
-      </w:r>
-      <w:r>
-        <w:t xml:space="preserve"> minúsculo, usando </w:t>
-      </w:r>
-      <w:proofErr w:type="spellStart"/>
-      <w:r>
-        <w:rPr>
-          <w:highlight w:val="yellow"/>
-        </w:rPr>
-        <w:t>A</w:t>
-      </w:r>
-      <w:r>
-        <w:rPr>
-          <w:highlight w:val="yellow"/>
-        </w:rPr>
-        <w:t>ndroid</w:t>
-      </w:r>
-      <w:proofErr w:type="spellEnd"/>
-      <w:r>
-        <w:t xml:space="preserve"> e rodando jogos tanto da </w:t>
-      </w:r>
-      <w:r>
-        <w:rPr>
-          <w:highlight w:val="yellow"/>
-        </w:rPr>
-        <w:t>Google Play</w:t>
-      </w:r>
-      <w:r>
-        <w:t xml:space="preserve"> como de sua biblioteca própria. O proje</w:t>
-      </w:r>
-      <w:r>
-        <w:t>to receb</w:t>
-      </w:r>
-      <w:r>
-        <w:t>eu até a data de 24/07/2017 \$8.596.</w:t>
-      </w:r>
-      <w:r>
-        <w:t>474. Poré</w:t>
-      </w:r>
-      <w:r>
-        <w:t>m</w:t>
-      </w:r>
+        <w:rPr>
+          <w:i/>
+          <w:highlight w:val="yellow"/>
+        </w:rPr>
+        <w:t>Castlevania</w:t>
+      </w:r>
+      <w:proofErr w:type="spellEnd"/>
+      <w:r>
+        <w:rPr>
+          <w:highlight w:val="yellow"/>
+        </w:rPr>
+        <w:t xml:space="preserve"> </w:t>
+      </w:r>
+      <w:proofErr w:type="spellStart"/>
+      <w:r>
+        <w:rPr>
+          <w:i/>
+          <w:highlight w:val="yellow"/>
+        </w:rPr>
+        <w:t>sinfony</w:t>
+      </w:r>
+      <w:proofErr w:type="spellEnd"/>
+      <w:r>
+        <w:rPr>
+          <w:highlight w:val="yellow"/>
+        </w:rPr>
+        <w:t xml:space="preserve"> </w:t>
+      </w:r>
+      <w:proofErr w:type="spellStart"/>
+      <w:r>
+        <w:rPr>
+          <w:i/>
+          <w:highlight w:val="yellow"/>
+        </w:rPr>
+        <w:t>of</w:t>
+      </w:r>
+      <w:proofErr w:type="spellEnd"/>
+      <w:r>
+        <w:rPr>
+          <w:i/>
+          <w:highlight w:val="yellow"/>
+        </w:rPr>
+        <w:t xml:space="preserve"> de </w:t>
+      </w:r>
+      <w:proofErr w:type="spellStart"/>
+      <w:r>
+        <w:rPr>
+          <w:i/>
+          <w:highlight w:val="yellow"/>
+        </w:rPr>
+        <w:t>night</w:t>
+      </w:r>
+      <w:proofErr w:type="spellEnd"/>
       <w:r>
         <w:t>,</w:t>
       </w:r>
       <w:r>
-        <w:t xml:space="preserve"> sua relevância no Mercado diminuiu bastante depois de aparelhos concorrentes ma</w:t>
-      </w:r>
-      <w:r>
-        <w:t>i</w:t>
-      </w:r>
-      <w:r>
-        <w:t xml:space="preserve">s potentes e com bibliotecas mais atraentes surgiram no mercado como </w:t>
-      </w:r>
-      <w:r>
-        <w:rPr>
-          <w:highlight w:val="yellow"/>
-        </w:rPr>
-        <w:t xml:space="preserve">Nvidia </w:t>
-      </w:r>
-      <w:proofErr w:type="spellStart"/>
-      <w:r>
-        <w:rPr>
-          <w:highlight w:val="yellow"/>
-        </w:rPr>
-        <w:t>Shield</w:t>
-      </w:r>
-      <w:proofErr w:type="spellEnd"/>
-      <w:r>
-        <w:t xml:space="preserve"> e </w:t>
-      </w:r>
-      <w:proofErr w:type="spellStart"/>
-      <w:r>
-        <w:rPr>
-          <w:highlight w:val="yellow"/>
-        </w:rPr>
-        <w:t>SmartTVs</w:t>
-      </w:r>
-      <w:proofErr w:type="spellEnd"/>
-      <w:r>
-        <w:t xml:space="preserve"> com </w:t>
-      </w:r>
-      <w:proofErr w:type="spellStart"/>
-      <w:r>
-        <w:rPr>
-          <w:highlight w:val="yellow"/>
-        </w:rPr>
-        <w:t>Android</w:t>
-      </w:r>
-      <w:proofErr w:type="spellEnd"/>
+        <w:t xml:space="preserve"> que mesmo sendo um jogo 2D com </w:t>
+      </w:r>
+      <w:proofErr w:type="spellStart"/>
+      <w:r>
+        <w:rPr>
+          <w:i/>
+          <w:highlight w:val="yellow"/>
+        </w:rPr>
+        <w:t>sprites</w:t>
+      </w:r>
+      <w:proofErr w:type="spellEnd"/>
+      <w:r>
+        <w:t xml:space="preserve"> foi um dos maiores sucessos da quinta geração de consoles</w:t>
+      </w:r>
+      <w:r>
+        <w:t>,</w:t>
+      </w:r>
+      <w:r>
+        <w:t xml:space="preserve"> onde somente os jogo</w:t>
+      </w:r>
+      <w:r>
+        <w:t>s</w:t>
+      </w:r>
+      <w:r>
+        <w:t xml:space="preserve"> 3D reinavam. Em 2015</w:t>
+      </w:r>
+      <w:r>
+        <w:t>,</w:t>
+      </w:r>
+      <w:r>
+        <w:t xml:space="preserve"> </w:t>
+      </w:r>
+      <w:proofErr w:type="spellStart"/>
+      <w:r>
+        <w:t>Koji</w:t>
+      </w:r>
+      <w:proofErr w:type="spellEnd"/>
+      <w:r>
+        <w:t xml:space="preserve"> </w:t>
+      </w:r>
+      <w:proofErr w:type="spellStart"/>
+      <w:r>
+        <w:t>Igarashi</w:t>
+      </w:r>
+      <w:proofErr w:type="spellEnd"/>
+      <w:r>
+        <w:t xml:space="preserve"> saiu da </w:t>
+      </w:r>
+      <w:r>
+        <w:rPr>
+          <w:i/>
+          <w:highlight w:val="yellow"/>
+        </w:rPr>
+        <w:t>KONAMI</w:t>
+      </w:r>
+      <w:r>
+        <w:t xml:space="preserve"> e abriu uma campanha no </w:t>
+      </w:r>
+      <w:r>
+        <w:rPr>
+          <w:i/>
+          <w:highlight w:val="yellow"/>
+        </w:rPr>
+        <w:t>Kickstarter</w:t>
+      </w:r>
+      <w:r>
+        <w:t xml:space="preserve"> para a criação do jogo </w:t>
+      </w:r>
+      <w:proofErr w:type="spellStart"/>
+      <w:r>
+        <w:rPr>
+          <w:i/>
+          <w:highlight w:val="yellow"/>
+        </w:rPr>
+        <w:t>Bloodstained</w:t>
+      </w:r>
+      <w:proofErr w:type="spellEnd"/>
+      <w:r>
+        <w:t>, que usa as mesmas mecânica</w:t>
+      </w:r>
+      <w:r>
+        <w:t>s</w:t>
+      </w:r>
+      <w:r>
+        <w:t xml:space="preserve"> e atmosfera de </w:t>
+      </w:r>
+      <w:proofErr w:type="spellStart"/>
+      <w:r>
+        <w:rPr>
+          <w:i/>
+          <w:highlight w:val="yellow"/>
+        </w:rPr>
+        <w:t>Castlevania</w:t>
+      </w:r>
+      <w:proofErr w:type="spellEnd"/>
+      <w:r>
+        <w:rPr>
+          <w:i/>
+          <w:highlight w:val="yellow"/>
+        </w:rPr>
+        <w:t xml:space="preserve"> </w:t>
+      </w:r>
+      <w:proofErr w:type="spellStart"/>
+      <w:r>
+        <w:rPr>
+          <w:i/>
+          <w:highlight w:val="yellow"/>
+        </w:rPr>
+        <w:t>sinfony</w:t>
+      </w:r>
+      <w:proofErr w:type="spellEnd"/>
+      <w:r>
+        <w:rPr>
+          <w:i/>
+          <w:highlight w:val="yellow"/>
+        </w:rPr>
+        <w:t xml:space="preserve"> </w:t>
+      </w:r>
+      <w:proofErr w:type="spellStart"/>
+      <w:r>
+        <w:rPr>
+          <w:i/>
+          <w:highlight w:val="yellow"/>
+        </w:rPr>
+        <w:t>of</w:t>
+      </w:r>
+      <w:proofErr w:type="spellEnd"/>
+      <w:r>
+        <w:rPr>
+          <w:i/>
+          <w:highlight w:val="yellow"/>
+        </w:rPr>
+        <w:t xml:space="preserve"> de </w:t>
+      </w:r>
+      <w:proofErr w:type="spellStart"/>
+      <w:r>
+        <w:rPr>
+          <w:i/>
+          <w:highlight w:val="yellow"/>
+        </w:rPr>
+        <w:t>night</w:t>
+      </w:r>
+      <w:proofErr w:type="spellEnd"/>
+      <w:r>
+        <w:t>, sendo assim um</w:t>
+      </w:r>
+      <w:r>
+        <w:t>a</w:t>
+      </w:r>
+      <w:r>
+        <w:t xml:space="preserve"> “continuação espiritual” da mesma. Atualmente</w:t>
+      </w:r>
+      <w:r>
+        <w:t>, o jogo já arrecadou \$5.545.991 e ainda não foi lançado</w:t>
+      </w:r>
       <w:r>
         <w:t xml:space="preserve"> \</w:t>
       </w:r>
       <w:proofErr w:type="gramStart"/>
       <w:r>
-        <w:t>cite{</w:t>
+        <w:t>cite{ Velberan</w:t>
       </w:r>
       <w:proofErr w:type="gramEnd"/>
       <w:r>
-        <w:t>ONOFFRE:2017}</w:t>
+        <w:t>:2017}</w:t>
       </w:r>
       <w:r>
         <w:t>.</w:t>
@@ -3473,22 +4006,107 @@
     </w:p>
     <w:p/>
     <w:p>
-      <w:proofErr w:type="spellStart"/>
-      <w:r>
-        <w:rPr>
-          <w:highlight w:val="yellow"/>
-        </w:rPr>
-        <w:t>Bl</w:t>
-      </w:r>
-      <w:r>
-        <w:rPr>
-          <w:highlight w:val="yellow"/>
-        </w:rPr>
-        <w:t>oodstained</w:t>
-      </w:r>
-      <w:proofErr w:type="spellEnd"/>
-      <w:r>
-        <w:rPr>
+      <w:pPr>
+        <w:rPr>
+          <w:i/>
+        </w:rPr>
+      </w:pPr>
+      <w:proofErr w:type="spellStart"/>
+      <w:proofErr w:type="gramStart"/>
+      <w:r>
+        <w:rPr>
+          <w:i/>
+          <w:highlight w:val="yellow"/>
+        </w:rPr>
+        <w:t>Mighty</w:t>
+      </w:r>
+      <w:proofErr w:type="spellEnd"/>
+      <w:r>
+        <w:rPr>
+          <w:i/>
+          <w:highlight w:val="yellow"/>
+        </w:rPr>
+        <w:t xml:space="preserve"> No</w:t>
+      </w:r>
+      <w:proofErr w:type="gramEnd"/>
+      <w:r>
+        <w:rPr>
+          <w:i/>
+          <w:highlight w:val="yellow"/>
+        </w:rPr>
+        <w:t>. 9</w:t>
+      </w:r>
+    </w:p>
+    <w:p/>
+    <w:p>
+      <w:r>
+        <w:tab/>
+      </w:r>
+      <w:r>
+        <w:t xml:space="preserve">Um do projeto mais controversos do </w:t>
+      </w:r>
+      <w:r>
+        <w:rPr>
+          <w:i/>
+          <w:highlight w:val="yellow"/>
+        </w:rPr>
+        <w:t>Kickstarter</w:t>
+      </w:r>
+      <w:r>
+        <w:t>,</w:t>
+      </w:r>
+      <w:r>
+        <w:t xml:space="preserve"> o</w:t>
+      </w:r>
+      <w:r>
+        <w:t xml:space="preserve"> </w:t>
+      </w:r>
+      <w:proofErr w:type="spellStart"/>
+      <w:r>
+        <w:rPr>
+          <w:i/>
+          <w:highlight w:val="yellow"/>
+        </w:rPr>
+        <w:t>Mighty</w:t>
+      </w:r>
+      <w:proofErr w:type="spellEnd"/>
+      <w:r>
+        <w:rPr>
+          <w:i/>
+          <w:highlight w:val="yellow"/>
+        </w:rPr>
+        <w:t xml:space="preserve"> No. 9</w:t>
+      </w:r>
+      <w:r>
+        <w:rPr>
+          <w:i/>
+        </w:rPr>
+        <w:t xml:space="preserve"> </w:t>
+      </w:r>
+      <w:r>
+        <w:t>tem um histó</w:t>
+      </w:r>
+      <w:r>
+        <w:t>ri</w:t>
+      </w:r>
+      <w:r>
+        <w:t>co parecido com o</w:t>
+      </w:r>
+      <w:r>
+        <w:t xml:space="preserve"> de </w:t>
+      </w:r>
+      <w:proofErr w:type="spellStart"/>
+      <w:r>
+        <w:rPr>
+          <w:i/>
+          <w:highlight w:val="yellow"/>
+        </w:rPr>
+        <w:t>Bloodstained</w:t>
+      </w:r>
+      <w:proofErr w:type="spellEnd"/>
+      <w:r>
+        <w:rPr>
+          <w:i/>
           <w:highlight w:val="yellow"/>
         </w:rPr>
         <w:t xml:space="preserve">: Ritual </w:t>
@@ -3496,6 +4114,7 @@
       <w:proofErr w:type="spellStart"/>
       <w:r>
         <w:rPr>
+          <w:i/>
           <w:highlight w:val="yellow"/>
         </w:rPr>
         <w:t>of</w:t>
@@ -3503,6 +4122,7 @@
       <w:proofErr w:type="spellEnd"/>
       <w:r>
         <w:rPr>
+          <w:i/>
           <w:highlight w:val="yellow"/>
         </w:rPr>
         <w:t xml:space="preserve"> </w:t>
@@ -3510,6 +4130,7 @@
       <w:proofErr w:type="spellStart"/>
       <w:r>
         <w:rPr>
+          <w:i/>
           <w:highlight w:val="yellow"/>
         </w:rPr>
         <w:t>the</w:t>
@@ -3517,445 +4138,37 @@
       <w:proofErr w:type="spellEnd"/>
       <w:r>
         <w:rPr>
+          <w:i/>
           <w:highlight w:val="yellow"/>
         </w:rPr>
         <w:t xml:space="preserve"> Night</w:t>
       </w:r>
-    </w:p>
-    <w:p/>
-    <w:p>
-      <w:proofErr w:type="spellStart"/>
-      <w:r>
-        <w:rPr>
-          <w:highlight w:val="yellow"/>
-        </w:rPr>
-        <w:lastRenderedPageBreak/>
-        <w:t>Bloodstained</w:t>
-      </w:r>
-      <w:proofErr w:type="spellEnd"/>
-      <w:r>
-        <w:t xml:space="preserve"> é um jogo com uma história em particular. O Seu criador</w:t>
-      </w:r>
+      <w:r>
+        <w:t xml:space="preserve">. Criado por </w:t>
+      </w:r>
+      <w:proofErr w:type="spellStart"/>
+      <w:r>
+        <w:t>Keiji</w:t>
+      </w:r>
+      <w:proofErr w:type="spellEnd"/>
+      <w:r>
+        <w:t xml:space="preserve"> </w:t>
+      </w:r>
+      <w:proofErr w:type="spellStart"/>
+      <w:r>
+        <w:t>Inafune</w:t>
+      </w:r>
+      <w:proofErr w:type="spellEnd"/>
       <w:r>
         <w:t>,</w:t>
       </w:r>
       <w:r>
-        <w:t xml:space="preserve"> </w:t>
-      </w:r>
-      <w:proofErr w:type="spellStart"/>
-      <w:r>
-        <w:rPr>
-          <w:highlight w:val="yellow"/>
-        </w:rPr>
-        <w:t>Koji</w:t>
-      </w:r>
-      <w:proofErr w:type="spellEnd"/>
-      <w:r>
-        <w:rPr>
-          <w:highlight w:val="yellow"/>
-        </w:rPr>
-        <w:t xml:space="preserve"> </w:t>
-      </w:r>
-      <w:proofErr w:type="spellStart"/>
-      <w:r>
-        <w:rPr>
-          <w:highlight w:val="yellow"/>
-        </w:rPr>
-        <w:t>Igarashi</w:t>
-      </w:r>
-      <w:proofErr w:type="spellEnd"/>
-      <w:r>
-        <w:t xml:space="preserve">, é considerado um dos </w:t>
-      </w:r>
-      <w:proofErr w:type="spellStart"/>
-      <w:r>
-        <w:t>super</w:t>
-      </w:r>
-      <w:proofErr w:type="spellEnd"/>
-      <w:r>
-        <w:t xml:space="preserve"> </w:t>
-      </w:r>
-      <w:r>
-        <w:t xml:space="preserve">produtores de jogos japoneses responsável por um dos maiores sucessos da </w:t>
-      </w:r>
-      <w:proofErr w:type="spellStart"/>
-      <w:r>
-        <w:rPr>
-          <w:highlight w:val="yellow"/>
-        </w:rPr>
-        <w:t>KONAMI</w:t>
-      </w:r>
-      <w:proofErr w:type="spellEnd"/>
-      <w:r>
-        <w:t xml:space="preserve"> </w:t>
-      </w:r>
-      <w:r>
-        <w:t xml:space="preserve">e sua aclamada franquia de jogos </w:t>
-      </w:r>
-      <w:proofErr w:type="spellStart"/>
-      <w:r>
-        <w:rPr>
-          <w:highlight w:val="yellow"/>
-        </w:rPr>
-        <w:t>Castlevania</w:t>
-      </w:r>
-      <w:proofErr w:type="spellEnd"/>
-      <w:r>
-        <w:t xml:space="preserve">, o </w:t>
-      </w:r>
-      <w:proofErr w:type="spellStart"/>
-      <w:r>
-        <w:rPr>
-          <w:highlight w:val="yellow"/>
-        </w:rPr>
-        <w:t>Castlevania</w:t>
-      </w:r>
-      <w:proofErr w:type="spellEnd"/>
-      <w:r>
-        <w:rPr>
-          <w:highlight w:val="yellow"/>
-        </w:rPr>
-        <w:t xml:space="preserve"> </w:t>
-      </w:r>
-      <w:proofErr w:type="spellStart"/>
-      <w:r>
-        <w:rPr>
-          <w:highlight w:val="yellow"/>
-        </w:rPr>
-        <w:t>sinfony</w:t>
-      </w:r>
-      <w:proofErr w:type="spellEnd"/>
-      <w:r>
-        <w:rPr>
-          <w:highlight w:val="yellow"/>
-        </w:rPr>
-        <w:t xml:space="preserve"> </w:t>
-      </w:r>
-      <w:proofErr w:type="spellStart"/>
-      <w:r>
-        <w:rPr>
-          <w:highlight w:val="yellow"/>
-        </w:rPr>
-        <w:t>of</w:t>
-      </w:r>
-      <w:proofErr w:type="spellEnd"/>
-      <w:r>
-        <w:rPr>
-          <w:highlight w:val="yellow"/>
-        </w:rPr>
-        <w:t xml:space="preserve"> de </w:t>
-      </w:r>
-      <w:proofErr w:type="spellStart"/>
-      <w:r>
-        <w:rPr>
-          <w:highlight w:val="yellow"/>
-        </w:rPr>
-        <w:t>night</w:t>
-      </w:r>
-      <w:proofErr w:type="spellEnd"/>
-      <w:r>
-        <w:t>,</w:t>
-      </w:r>
-      <w:r>
-        <w:t xml:space="preserve"> que mesmo sendo um jogo 2D com </w:t>
-      </w:r>
-      <w:proofErr w:type="spellStart"/>
-      <w:r>
-        <w:rPr>
-          <w:highlight w:val="yellow"/>
-        </w:rPr>
-        <w:t>sprites</w:t>
-      </w:r>
-      <w:proofErr w:type="spellEnd"/>
-      <w:r>
-        <w:t xml:space="preserve"> foi um dos maiores sucessos da quinta geração de consoles</w:t>
-      </w:r>
-      <w:r>
-        <w:t>,</w:t>
-      </w:r>
-      <w:r>
-        <w:t xml:space="preserve"> onde somente os jogo</w:t>
-      </w:r>
-      <w:r>
-        <w:t>s</w:t>
-      </w:r>
-      <w:r>
-        <w:t xml:space="preserve"> 3D reinavam. Em 2015</w:t>
-      </w:r>
-      <w:r>
-        <w:t>,</w:t>
-      </w:r>
-      <w:r>
-        <w:t xml:space="preserve"> </w:t>
-      </w:r>
-      <w:proofErr w:type="spellStart"/>
-      <w:r>
-        <w:t>Koji</w:t>
-      </w:r>
-      <w:proofErr w:type="spellEnd"/>
-      <w:r>
-        <w:t xml:space="preserve"> </w:t>
-      </w:r>
-      <w:proofErr w:type="spellStart"/>
-      <w:r>
-        <w:t>Igarashi</w:t>
-      </w:r>
-      <w:proofErr w:type="spellEnd"/>
-      <w:r>
-        <w:t xml:space="preserve"> saiu da </w:t>
-      </w:r>
-      <w:proofErr w:type="spellStart"/>
-      <w:r>
-        <w:rPr>
-          <w:highlight w:val="yellow"/>
-        </w:rPr>
-        <w:t>KONAMI</w:t>
-      </w:r>
-      <w:proofErr w:type="spellEnd"/>
-      <w:r>
-        <w:t xml:space="preserve"> e abriu uma campanha no </w:t>
-      </w:r>
-      <w:r>
-        <w:rPr>
-          <w:highlight w:val="yellow"/>
-        </w:rPr>
-        <w:t>Kickstarter</w:t>
-      </w:r>
-      <w:r>
-        <w:t xml:space="preserve"> para a criação do jogo </w:t>
-      </w:r>
-      <w:proofErr w:type="spellStart"/>
-      <w:r>
-        <w:rPr>
-          <w:highlight w:val="yellow"/>
-        </w:rPr>
-        <w:t>Bloodstained</w:t>
-      </w:r>
-      <w:proofErr w:type="spellEnd"/>
-      <w:r>
-        <w:t>, que usa as mesmas mecânica</w:t>
-      </w:r>
-      <w:r>
-        <w:t>s</w:t>
-      </w:r>
-      <w:r>
-        <w:t xml:space="preserve"> e atmosfera de </w:t>
-      </w:r>
-      <w:proofErr w:type="spellStart"/>
-      <w:r>
-        <w:rPr>
-          <w:highlight w:val="yellow"/>
-        </w:rPr>
-        <w:t>Castlevania</w:t>
-      </w:r>
-      <w:proofErr w:type="spellEnd"/>
-      <w:r>
-        <w:rPr>
-          <w:highlight w:val="yellow"/>
-        </w:rPr>
-        <w:t xml:space="preserve"> </w:t>
-      </w:r>
-      <w:proofErr w:type="spellStart"/>
-      <w:r>
-        <w:rPr>
-          <w:highlight w:val="yellow"/>
-        </w:rPr>
-        <w:t>sinfony</w:t>
-      </w:r>
-      <w:proofErr w:type="spellEnd"/>
-      <w:r>
-        <w:rPr>
-          <w:highlight w:val="yellow"/>
-        </w:rPr>
-        <w:t xml:space="preserve"> </w:t>
-      </w:r>
-      <w:proofErr w:type="spellStart"/>
-      <w:r>
-        <w:rPr>
-          <w:highlight w:val="yellow"/>
-        </w:rPr>
-        <w:t>of</w:t>
-      </w:r>
-      <w:proofErr w:type="spellEnd"/>
-      <w:r>
-        <w:rPr>
-          <w:highlight w:val="yellow"/>
-        </w:rPr>
-        <w:t xml:space="preserve"> de </w:t>
-      </w:r>
-      <w:proofErr w:type="spellStart"/>
-      <w:r>
-        <w:rPr>
-          <w:highlight w:val="yellow"/>
-        </w:rPr>
-        <w:t>night</w:t>
-      </w:r>
-      <w:proofErr w:type="spellEnd"/>
-      <w:r>
-        <w:t>, sendo assim um</w:t>
-      </w:r>
-      <w:r>
-        <w:t>a</w:t>
-      </w:r>
-      <w:r>
-        <w:t xml:space="preserve"> “continuação espiritual” da mesma. Atualmente</w:t>
-      </w:r>
-      <w:r>
-        <w:t>, o jogo já arrecadou \$5.545.991 e ainda não foi lançado</w:t>
-      </w:r>
-      <w:r>
-        <w:t xml:space="preserve"> \</w:t>
-      </w:r>
-      <w:proofErr w:type="gramStart"/>
-      <w:r>
-        <w:t>cite{ Velberan</w:t>
-      </w:r>
-      <w:proofErr w:type="gramEnd"/>
-      <w:r>
-        <w:t>:2017}</w:t>
-      </w:r>
-      <w:r>
-        <w:t>.</w:t>
-      </w:r>
-    </w:p>
-    <w:p/>
-    <w:p>
-      <w:proofErr w:type="spellStart"/>
-      <w:proofErr w:type="gramStart"/>
-      <w:r>
-        <w:rPr>
-          <w:highlight w:val="yellow"/>
-        </w:rPr>
-        <w:t>Mighty</w:t>
-      </w:r>
-      <w:proofErr w:type="spellEnd"/>
-      <w:r>
-        <w:rPr>
-          <w:highlight w:val="yellow"/>
-        </w:rPr>
-        <w:t xml:space="preserve"> No</w:t>
-      </w:r>
-      <w:proofErr w:type="gramEnd"/>
-      <w:r>
-        <w:rPr>
-          <w:highlight w:val="yellow"/>
-        </w:rPr>
-        <w:t>. 9</w:t>
-      </w:r>
-    </w:p>
-    <w:p/>
-    <w:p>
-      <w:r>
-        <w:t xml:space="preserve">Um do projeto mais controversos do </w:t>
-      </w:r>
-      <w:r>
-        <w:rPr>
-          <w:highlight w:val="yellow"/>
-        </w:rPr>
-        <w:t>Kickstarter</w:t>
-      </w:r>
-      <w:r>
-        <w:t>,</w:t>
-      </w:r>
-      <w:r>
-        <w:t xml:space="preserve"> o</w:t>
-      </w:r>
-      <w:r>
-        <w:t xml:space="preserve"> </w:t>
-      </w:r>
-      <w:proofErr w:type="spellStart"/>
-      <w:r>
-        <w:rPr>
-          <w:highlight w:val="yellow"/>
-        </w:rPr>
-        <w:t>Mighty</w:t>
-      </w:r>
-      <w:proofErr w:type="spellEnd"/>
-      <w:r>
-        <w:rPr>
-          <w:highlight w:val="yellow"/>
-        </w:rPr>
-        <w:t xml:space="preserve"> No. 9</w:t>
-      </w:r>
-      <w:r>
-        <w:t xml:space="preserve"> tem um histó</w:t>
-      </w:r>
-      <w:r>
-        <w:t>ri</w:t>
-      </w:r>
-      <w:r>
-        <w:t>co parecido com o</w:t>
-      </w:r>
-      <w:r>
-        <w:t xml:space="preserve"> de </w:t>
-      </w:r>
-      <w:proofErr w:type="spellStart"/>
-      <w:r>
-        <w:rPr>
-          <w:highlight w:val="yellow"/>
-        </w:rPr>
-        <w:t>Bloodstained</w:t>
-      </w:r>
-      <w:proofErr w:type="spellEnd"/>
-      <w:r>
-        <w:rPr>
-          <w:highlight w:val="yellow"/>
-        </w:rPr>
-        <w:t xml:space="preserve">: Ritual </w:t>
-      </w:r>
-      <w:proofErr w:type="spellStart"/>
-      <w:r>
-        <w:rPr>
-          <w:highlight w:val="yellow"/>
-        </w:rPr>
-        <w:t>of</w:t>
-      </w:r>
-      <w:proofErr w:type="spellEnd"/>
-      <w:r>
-        <w:rPr>
-          <w:highlight w:val="yellow"/>
-        </w:rPr>
-        <w:t xml:space="preserve"> </w:t>
-      </w:r>
-      <w:proofErr w:type="spellStart"/>
-      <w:r>
-        <w:rPr>
-          <w:highlight w:val="yellow"/>
-        </w:rPr>
-        <w:t>the</w:t>
-      </w:r>
-      <w:proofErr w:type="spellEnd"/>
-      <w:r>
-        <w:rPr>
-          <w:highlight w:val="yellow"/>
-        </w:rPr>
-        <w:t xml:space="preserve"> Night</w:t>
-      </w:r>
-      <w:r>
-        <w:t xml:space="preserve">. Criado por </w:t>
-      </w:r>
-      <w:proofErr w:type="spellStart"/>
-      <w:r>
-        <w:t>Keiji</w:t>
-      </w:r>
-      <w:proofErr w:type="spellEnd"/>
-      <w:r>
-        <w:t xml:space="preserve"> </w:t>
-      </w:r>
-      <w:proofErr w:type="spellStart"/>
-      <w:r>
-        <w:t>Inafune</w:t>
-      </w:r>
-      <w:proofErr w:type="spellEnd"/>
-      <w:r>
-        <w:t>,</w:t>
-      </w:r>
-      <w:r>
         <w:t xml:space="preserve"> que saiu da </w:t>
       </w:r>
       <w:proofErr w:type="spellStart"/>
       <w:r>
         <w:rPr>
+          <w:i/>
           <w:highlight w:val="yellow"/>
         </w:rPr>
         <w:t>Capcom</w:t>
@@ -3973,6 +4186,7 @@
       <w:proofErr w:type="spellStart"/>
       <w:r>
         <w:rPr>
+          <w:i/>
           <w:highlight w:val="yellow"/>
         </w:rPr>
         <w:t>MegaMan</w:t>
@@ -4084,6 +4298,7 @@
       <w:r>
         <w:rPr>
           <w:rFonts w:ascii="Times New Roman" w:hAnsi="Times New Roman" w:cs="Times New Roman"/>
+          <w:i/>
           <w:sz w:val="24"/>
           <w:szCs w:val="24"/>
           <w:highlight w:val="yellow"/>
@@ -4118,12 +4333,14 @@
           <w:sz w:val="24"/>
           <w:szCs w:val="24"/>
         </w:rPr>
+        <w:lastRenderedPageBreak/>
         <w:t xml:space="preserve">Assim, o </w:t>
       </w:r>
       <w:proofErr w:type="spellStart"/>
       <w:r>
         <w:rPr>
           <w:rFonts w:ascii="Times New Roman" w:hAnsi="Times New Roman" w:cs="Times New Roman"/>
+          <w:i/>
           <w:sz w:val="24"/>
           <w:szCs w:val="24"/>
           <w:highlight w:val="yellow"/>
@@ -4137,16 +4354,7 @@
           <w:sz w:val="24"/>
           <w:szCs w:val="24"/>
         </w:rPr>
-        <w:t xml:space="preserve"> é visto como uma forma mais democrática de economia, tanto em relação a quem está empreendendo, como também em relação aqueles que investem. Não existe a necessidade de haver disponível um grande capital para participar como investidor em algum projeto pois, uma vez que há um grande número de indivíduos </w:t>
-      </w:r>
-      <w:r>
-        <w:rPr>
-          <w:rFonts w:ascii="Times New Roman" w:hAnsi="Times New Roman" w:cs="Times New Roman"/>
-          <w:sz w:val="24"/>
-          <w:szCs w:val="24"/>
-        </w:rPr>
-        <w:lastRenderedPageBreak/>
-        <w:t xml:space="preserve">agindo coletivamente em prol de um interesse comum, os valores a serem investidos se tornam menores e mais dependentes da vontade e capacidade de doação do investidor, mesmo que o valor a ser arrecadado seja consideravelmente alto. Uma pesquisa divulgada pelo SEBRAE (2016) e realizada pelo Catarse em parceria com a </w:t>
+        <w:t xml:space="preserve"> é visto como uma forma mais democrática de economia, tanto em relação a quem está empreendendo, como também em relação aqueles que investem. Não existe a necessidade de haver disponível um grande capital para participar como investidor em algum projeto pois, uma vez que há um grande número de indivíduos agindo coletivamente em prol de um interesse comum, os valores a serem investidos se tornam menores e mais dependentes da vontade e capacidade de doação do investidor, mesmo que o valor a ser arrecadado seja consideravelmente alto. Uma pesquisa divulgada pelo SEBRAE (2016) e realizada pelo Catarse em parceria com a </w:t>
       </w:r>
       <w:proofErr w:type="spellStart"/>
       <w:r>
@@ -4224,9 +4432,10 @@
       <w:r>
         <w:rPr>
           <w:rFonts w:ascii="Times New Roman" w:hAnsi="Times New Roman" w:cs="Times New Roman"/>
-          <w:sz w:val="24"/>
-          <w:szCs w:val="24"/>
-          <w:lang w:eastAsia="ja-JP"/>
+          <w:noProof/>
+          <w:sz w:val="24"/>
+          <w:szCs w:val="24"/>
+          <w:lang w:eastAsia="pt-BR"/>
         </w:rPr>
         <w:drawing>
           <wp:inline distT="0" distB="0" distL="0" distR="0">
@@ -4391,9 +4600,10 @@
       <w:r>
         <w:rPr>
           <w:rFonts w:ascii="Times New Roman" w:hAnsi="Times New Roman" w:cs="Times New Roman"/>
-          <w:sz w:val="24"/>
-          <w:szCs w:val="24"/>
-          <w:lang w:eastAsia="ja-JP"/>
+          <w:noProof/>
+          <w:sz w:val="24"/>
+          <w:szCs w:val="24"/>
+          <w:lang w:eastAsia="pt-BR"/>
         </w:rPr>
         <w:drawing>
           <wp:inline distT="0" distB="0" distL="0" distR="0">
@@ -4465,6 +4675,7 @@
           <w:sz w:val="24"/>
           <w:szCs w:val="24"/>
         </w:rPr>
+        <w:lastRenderedPageBreak/>
         <w:t>Figura 2 – Faixa etária e nível de escolaridade dos participantes do financiamento coletivo.</w:t>
       </w:r>
     </w:p>
@@ -4562,13 +4773,13 @@
           <w:sz w:val="24"/>
           <w:szCs w:val="24"/>
         </w:rPr>
-        <w:lastRenderedPageBreak/>
         <w:t xml:space="preserve">Andrade (2015) descreve que atualmente, o </w:t>
       </w:r>
       <w:proofErr w:type="spellStart"/>
       <w:r>
         <w:rPr>
           <w:rFonts w:ascii="Times New Roman" w:hAnsi="Times New Roman" w:cs="Times New Roman"/>
+          <w:i/>
           <w:sz w:val="24"/>
           <w:szCs w:val="24"/>
           <w:highlight w:val="yellow"/>
@@ -4587,6 +4798,7 @@
       <w:r>
         <w:rPr>
           <w:rFonts w:ascii="Times New Roman" w:hAnsi="Times New Roman" w:cs="Times New Roman"/>
+          <w:i/>
           <w:sz w:val="24"/>
           <w:szCs w:val="24"/>
           <w:highlight w:val="yellow"/>
@@ -4597,6 +4809,7 @@
       <w:r>
         <w:rPr>
           <w:rFonts w:ascii="Times New Roman" w:hAnsi="Times New Roman" w:cs="Times New Roman"/>
+          <w:i/>
           <w:sz w:val="24"/>
           <w:szCs w:val="24"/>
           <w:highlight w:val="yellow"/>
@@ -4607,6 +4820,7 @@
       <w:r>
         <w:rPr>
           <w:rFonts w:ascii="Times New Roman" w:hAnsi="Times New Roman" w:cs="Times New Roman"/>
+          <w:i/>
           <w:sz w:val="24"/>
           <w:szCs w:val="24"/>
           <w:highlight w:val="yellow"/>
@@ -4625,6 +4839,7 @@
       <w:r>
         <w:rPr>
           <w:rFonts w:ascii="Times New Roman" w:hAnsi="Times New Roman" w:cs="Times New Roman"/>
+          <w:i/>
           <w:sz w:val="24"/>
           <w:szCs w:val="24"/>
           <w:highlight w:val="yellow"/>
@@ -4638,7 +4853,41 @@
           <w:sz w:val="24"/>
           <w:szCs w:val="24"/>
         </w:rPr>
-        <w:t>, um aumento de 167 % em relação ao ano anterior, com uma arrecadação de 6 bilhões de dólares (Pascoal, 2015). No entanto, está fenômeno que se apresenta bastante difundido em outros países, como os Estados Unidos, ainda não possui grande expressividade no Brasil. Um exemplo disso, é o fato de apenas em 2015 o valor de arrecadações a nível mundial por meio do financiamento coletivo girar em torno de 9,4 bilhões de dólares, enquanto que no Brasil os 32 milhões de reais movimentados pelo Catarse em seus quatro anos de funcionamento, representam apenas 0,1 % desse total (Alves, 2015).</w:t>
+        <w:t xml:space="preserve">, um aumento de 167 % em relação ao ano anterior, com uma arrecadação de 6 bilhões de dólares (Pascoal, 2015). No entanto, está fenômeno que se apresenta bastante difundido em outros países, como os Estados Unidos, ainda não possui grande expressividade no Brasil. Um exemplo disso, é o fato de apenas em 2015 o valor de arrecadações a nível mundial por meio do financiamento coletivo girar em torno de 9,4 bilhões de dólares, enquanto que no Brasil os 32 milhões de reais movimentados pelo </w:t>
+      </w:r>
+      <w:r>
+        <w:rPr>
+          <w:rFonts w:ascii="Times New Roman" w:hAnsi="Times New Roman" w:cs="Times New Roman"/>
+          <w:i/>
+          <w:sz w:val="24"/>
+          <w:szCs w:val="24"/>
+          <w:highlight w:val="yellow"/>
+        </w:rPr>
+        <w:t>Catarse</w:t>
+      </w:r>
+      <w:r>
+        <w:rPr>
+          <w:rFonts w:ascii="Times New Roman" w:hAnsi="Times New Roman" w:cs="Times New Roman"/>
+          <w:sz w:val="24"/>
+          <w:szCs w:val="24"/>
+        </w:rPr>
+        <w:t xml:space="preserve"> em seus quatro anos de funcionamento, representam apenas 0,1 % desse total (</w:t>
+      </w:r>
+      <w:r>
+        <w:rPr>
+          <w:rFonts w:ascii="Times New Roman" w:hAnsi="Times New Roman" w:cs="Times New Roman"/>
+          <w:sz w:val="24"/>
+          <w:szCs w:val="24"/>
+        </w:rPr>
+        <w:t>ALVES</w:t>
+      </w:r>
+      <w:r>
+        <w:rPr>
+          <w:rFonts w:ascii="Times New Roman" w:hAnsi="Times New Roman" w:cs="Times New Roman"/>
+          <w:sz w:val="24"/>
+          <w:szCs w:val="24"/>
+        </w:rPr>
+        <w:t>, 2015).</w:t>
       </w:r>
     </w:p>
     <w:p>
@@ -4660,7 +4909,39 @@
           <w:szCs w:val="24"/>
         </w:rPr>
         <w:tab/>
-        <w:t>Apesar disso, a população brasileira possui um forte caráter empreendedor, característica marcante principalmente em cenários como o atual com uma alta taxa de desemprego, onde o financiamento coletivo por ser menos burocrático e mais viável do que outras formas de financiamento, desponta como uma alternativa bastante interessante. Assim, espera-se que este tipo de pratica cresça no país nos próximos anos, como ocorreu e ocorre em outros países. Vale a ressalva que campanhas com intuito social e/ou ambiental também possuem um forte apelo entre as campanhas nacionais.</w:t>
+        <w:t xml:space="preserve">Apesar disso, a população brasileira possui um forte caráter empreendedor, característica marcante principalmente em cenários como o atual com uma alta taxa de desemprego, onde o financiamento coletivo por ser menos burocrático e mais viável do que outras formas de financiamento, desponta como uma alternativa bastante interessante. Assim, espera-se que este tipo de pratica cresça no país nos próximos anos, como ocorreu e ocorre em outros países. Vale </w:t>
+      </w:r>
+      <w:r>
+        <w:rPr>
+          <w:rFonts w:ascii="Times New Roman" w:hAnsi="Times New Roman" w:cs="Times New Roman"/>
+          <w:sz w:val="24"/>
+          <w:szCs w:val="24"/>
+        </w:rPr>
+        <w:t>ressaltar</w:t>
+      </w:r>
+      <w:r>
+        <w:rPr>
+          <w:rFonts w:ascii="Times New Roman" w:hAnsi="Times New Roman" w:cs="Times New Roman"/>
+          <w:sz w:val="24"/>
+          <w:szCs w:val="24"/>
+        </w:rPr>
+        <w:t xml:space="preserve"> que</w:t>
+      </w:r>
+      <w:r>
+        <w:rPr>
+          <w:rFonts w:ascii="Times New Roman" w:hAnsi="Times New Roman" w:cs="Times New Roman"/>
+          <w:sz w:val="24"/>
+          <w:szCs w:val="24"/>
+        </w:rPr>
+        <w:t>,</w:t>
+      </w:r>
+      <w:r>
+        <w:rPr>
+          <w:rFonts w:ascii="Times New Roman" w:hAnsi="Times New Roman" w:cs="Times New Roman"/>
+          <w:sz w:val="24"/>
+          <w:szCs w:val="24"/>
+        </w:rPr>
+        <w:t xml:space="preserve"> campanhas com intuito social e/ou ambiental também possuem um forte apelo entre as campanhas nacionais.</w:t>
       </w:r>
     </w:p>
     <w:p/>
@@ -4734,7 +5015,15 @@
           <w:rFonts w:cs="Arial"/>
           <w:szCs w:val="24"/>
         </w:rPr>
-        <w:t xml:space="preserve">projetos com características culturais ou ambientais, que não traria </w:t>
+        <w:t xml:space="preserve">projetos com </w:t>
+      </w:r>
+      <w:r>
+        <w:rPr>
+          <w:rFonts w:cs="Arial"/>
+          <w:szCs w:val="24"/>
+        </w:rPr>
+        <w:lastRenderedPageBreak/>
+        <w:t xml:space="preserve">características culturais ou ambientais, que não traria </w:t>
       </w:r>
       <w:r>
         <w:rPr>
@@ -4764,15 +5053,14 @@
           <w:szCs w:val="24"/>
         </w:rPr>
         <w:tab/>
-        <w:t xml:space="preserve">Com a ideia de financiamento foi possível quebrar esse paradigma que impedia o investimento em projetos culturais. Com o público final podendo contribuir para ter acesso a projetos que os beneficiassem culturalmente. E não só os projetos culturais. Através dessa nova forma de arrecadação de recursos abriu um novo mercado de empreendedores que possuem ideias de proporções </w:t>
-      </w:r>
-      <w:r>
-        <w:rPr>
-          <w:rFonts w:cs="Arial"/>
-          <w:szCs w:val="24"/>
-        </w:rPr>
-        <w:lastRenderedPageBreak/>
-        <w:t>pequenas, mas também de ideias que não pareceriam interessantes para as indústrias, mas que deram muito certo depois de alcançarem suas metas e desenvolverem seu produto.</w:t>
+        <w:t>Com a ideia de financiamento foi possível quebrar esse paradigma que impedia o investimento em projetos culturais. Com o público final podendo contribuir para ter acesso a projetos que os beneficiassem culturalmente. E não só os projetos culturais</w:t>
+      </w:r>
+      <w:r>
+        <w:rPr>
+          <w:rFonts w:cs="Arial"/>
+          <w:szCs w:val="24"/>
+        </w:rPr>
+        <w:t xml:space="preserve"> se beneficiaram com isso,</w:t>
       </w:r>
       <w:r>
         <w:rPr>
@@ -4781,6 +5069,27 @@
         </w:rPr>
         <w:t xml:space="preserve"> </w:t>
       </w:r>
+      <w:r>
+        <w:rPr>
+          <w:rFonts w:cs="Arial"/>
+          <w:szCs w:val="24"/>
+        </w:rPr>
+        <w:t>a</w:t>
+      </w:r>
+      <w:r>
+        <w:rPr>
+          <w:rFonts w:cs="Arial"/>
+          <w:szCs w:val="24"/>
+        </w:rPr>
+        <w:t>través dessa nova forma de arrecadação de recursos abriu um novo mercado de empreendedores que possuem ideias de proporções pequenas, mas também de ideias que não pareceriam interessantes para as indústrias, mas que deram muito certo depois de alcançarem suas metas e desenvolverem seu produto.</w:t>
+      </w:r>
+      <w:r>
+        <w:rPr>
+          <w:rFonts w:cs="Arial"/>
+          <w:szCs w:val="24"/>
+        </w:rPr>
+        <w:t xml:space="preserve"> </w:t>
+      </w:r>
     </w:p>
     <w:p>
       <w:pPr>
@@ -4816,17 +5125,32 @@
           <w:rFonts w:cs="Arial"/>
           <w:szCs w:val="24"/>
         </w:rPr>
-        <w:t xml:space="preserve"> as redes sociais também facilitam muito essa divulgação, atraindo cada vez mais pessoas e startup com novas ideias para esse tipo de arrecadação de recursos.</w:t>
-      </w:r>
+        <w:t xml:space="preserve"> as redes sociais também facilitam muito essa divulgação, atraindo cada vez mais pessoas e </w:t>
+      </w:r>
+      <w:r>
+        <w:rPr>
+          <w:rFonts w:cs="Arial"/>
+          <w:i/>
+          <w:szCs w:val="24"/>
+          <w:highlight w:val="yellow"/>
+        </w:rPr>
+        <w:t>startup</w:t>
+      </w:r>
+      <w:r>
+        <w:rPr>
+          <w:rFonts w:cs="Arial"/>
+          <w:szCs w:val="24"/>
+        </w:rPr>
+        <w:t xml:space="preserve"> com novas ideias para esse tipo de arrecadação de recursos.</w:t>
+      </w:r>
+      <w:bookmarkStart w:id="0" w:name="_GoBack"/>
+      <w:bookmarkEnd w:id="0"/>
     </w:p>
     <w:p/>
     <w:p/>
     <w:p/>
     <w:p/>
-    <w:p>
-      <w:bookmarkStart w:id="0" w:name="_GoBack"/>
-      <w:bookmarkEnd w:id="0"/>
-    </w:p>
+    <w:p/>
     <w:p>
       <w:r>
         <w:t>Referências:</w:t>
@@ -4887,15 +5211,7 @@
     </w:p>
     <w:p>
       <w:r>
-        <w:t xml:space="preserve">• </w:t>
-      </w:r>
-      <w:proofErr w:type="spellStart"/>
-      <w:r>
-        <w:t>FELINTO</w:t>
-      </w:r>
-      <w:proofErr w:type="spellEnd"/>
-      <w:r>
-        <w:t xml:space="preserve">, Erick. </w:t>
+        <w:t xml:space="preserve">• FELINTO, Erick. </w:t>
       </w:r>
       <w:proofErr w:type="spellStart"/>
       <w:r>
@@ -4924,15 +5240,7 @@
       </w:r>
       <w:proofErr w:type="spellEnd"/>
       <w:r>
-        <w:t xml:space="preserve">. </w:t>
-      </w:r>
-      <w:proofErr w:type="spellStart"/>
-      <w:r>
-        <w:t>INOCENCIO</w:t>
-      </w:r>
-      <w:proofErr w:type="spellEnd"/>
-      <w:r>
-        <w:t xml:space="preserve">, Luana. CARVALHO, </w:t>
+        <w:t xml:space="preserve">. INOCENCIO, Luana. CARVALHO, </w:t>
       </w:r>
       <w:proofErr w:type="spellStart"/>
       <w:r>
@@ -4980,36 +5288,12 @@
       </w:r>
       <w:proofErr w:type="spellEnd"/>
       <w:r>
-        <w:t xml:space="preserve"> – Sociedade Brasileira de Estudos Interdisciplinares da Comunicação </w:t>
-      </w:r>
-      <w:proofErr w:type="spellStart"/>
-      <w:r>
-        <w:t>XXXVI</w:t>
-      </w:r>
-      <w:proofErr w:type="spellEnd"/>
-      <w:r>
-        <w:t xml:space="preserve"> Congresso Brasileiro de Ciências da Comunicação – Manaus, AM –2013</w:t>
-      </w:r>
-    </w:p>
-    <w:p>
-      <w:r>
-        <w:t xml:space="preserve">• </w:t>
-      </w:r>
-      <w:proofErr w:type="spellStart"/>
-      <w:r>
-        <w:t>COCATE</w:t>
-      </w:r>
-      <w:proofErr w:type="spellEnd"/>
-      <w:r>
-        <w:t xml:space="preserve">, Flávia Medeiros. </w:t>
-      </w:r>
-      <w:proofErr w:type="spellStart"/>
-      <w:r>
-        <w:t>PERNISA</w:t>
-      </w:r>
-      <w:proofErr w:type="spellEnd"/>
-      <w:r>
-        <w:t xml:space="preserve">, Carlos. </w:t>
+        <w:t xml:space="preserve"> – Sociedade Brasileira de Estudos Interdisciplinares da Comunicação XXXVI Congresso Brasileiro de Ciências da Comunicação – Manaus, AM –2013</w:t>
+      </w:r>
+    </w:p>
+    <w:p>
+      <w:r>
+        <w:t xml:space="preserve">• COCATE, Flávia Medeiros. PERNISA, Carlos. </w:t>
       </w:r>
       <w:proofErr w:type="spellStart"/>
       <w:r>
@@ -5035,6 +5319,7 @@
           <w:sz w:val="24"/>
           <w:szCs w:val="24"/>
         </w:rPr>
+        <w:lastRenderedPageBreak/>
         <w:t xml:space="preserve">XAVIER, L. E-book. </w:t>
       </w:r>
       <w:r>
@@ -5158,7 +5443,6 @@
           <w:sz w:val="24"/>
           <w:szCs w:val="24"/>
         </w:rPr>
-        <w:lastRenderedPageBreak/>
         <w:t xml:space="preserve">GAZETA DO POVO. </w:t>
       </w:r>
       <w:r>
@@ -5228,13 +5512,8 @@
       </w:r>
     </w:p>
     <w:p>
-      <w:proofErr w:type="spellStart"/>
-      <w:r>
-        <w:t>KICKANTE</w:t>
-      </w:r>
-      <w:proofErr w:type="spellEnd"/>
-      <w:r>
-        <w:t>.</w:t>
+      <w:r>
+        <w:t>KICKANTE.</w:t>
       </w:r>
     </w:p>
     <w:p>
@@ -5254,13 +5533,8 @@
       </w:r>
     </w:p>
     <w:p>
-      <w:proofErr w:type="spellStart"/>
-      <w:r>
-        <w:t>VAKINHA</w:t>
-      </w:r>
-      <w:proofErr w:type="spellEnd"/>
-      <w:r>
-        <w:t>.</w:t>
+      <w:r>
+        <w:t>VAKINHA.</w:t>
       </w:r>
     </w:p>
     <w:p>
@@ -5280,13 +5554,8 @@
       </w:r>
     </w:p>
     <w:p>
-      <w:proofErr w:type="spellStart"/>
-      <w:r>
-        <w:t>CANALTECH</w:t>
-      </w:r>
-      <w:proofErr w:type="spellEnd"/>
-      <w:r>
-        <w:t>.</w:t>
+      <w:r>
+        <w:t>CANALTECH.</w:t>
       </w:r>
     </w:p>
     <w:p>
@@ -5393,6 +5662,7 @@
           <w:sz w:val="24"/>
           <w:szCs w:val="24"/>
         </w:rPr>
+        <w:lastRenderedPageBreak/>
         <w:t xml:space="preserve">ANDRADE, </w:t>
       </w:r>
       <w:proofErr w:type="spellStart"/>
@@ -5463,7 +5733,6 @@
           <w:sz w:val="24"/>
           <w:szCs w:val="24"/>
         </w:rPr>
-        <w:lastRenderedPageBreak/>
         <w:t xml:space="preserve">PASCOAL, </w:t>
       </w:r>
       <w:proofErr w:type="spellStart"/>
@@ -5590,43 +5859,7 @@
           <w:color w:val="FF0000"/>
           <w:szCs w:val="24"/>
         </w:rPr>
-        <w:t xml:space="preserve">} </w:t>
-      </w:r>
-      <w:proofErr w:type="spellStart"/>
-      <w:r>
-        <w:rPr>
-          <w:rFonts w:ascii="Times New Roman" w:hAnsi="Times New Roman" w:cs="Times New Roman"/>
-          <w:color w:val="FF0000"/>
-          <w:szCs w:val="24"/>
-        </w:rPr>
-        <w:t>CARTASE</w:t>
-      </w:r>
-      <w:proofErr w:type="spellEnd"/>
-      <w:r>
-        <w:rPr>
-          <w:rFonts w:ascii="Times New Roman" w:hAnsi="Times New Roman" w:cs="Times New Roman"/>
-          <w:color w:val="FF0000"/>
-          <w:szCs w:val="24"/>
-        </w:rPr>
-        <w:t xml:space="preserve"> e </w:t>
-      </w:r>
-      <w:proofErr w:type="spellStart"/>
-      <w:r>
-        <w:rPr>
-          <w:rFonts w:ascii="Times New Roman" w:hAnsi="Times New Roman" w:cs="Times New Roman"/>
-          <w:color w:val="FF0000"/>
-          <w:szCs w:val="24"/>
-        </w:rPr>
-        <w:t>CHORUS</w:t>
-      </w:r>
-      <w:proofErr w:type="spellEnd"/>
-      <w:r>
-        <w:rPr>
-          <w:rFonts w:ascii="Times New Roman" w:hAnsi="Times New Roman" w:cs="Times New Roman"/>
-          <w:color w:val="FF0000"/>
-          <w:szCs w:val="24"/>
-        </w:rPr>
-        <w:t>. Retrato do Financiamento Coletivo no Brasil. 2013. Disponível em: &lt;http://pesquisa.catarse.me/&gt;. Acesso em: 23 julho 2017.</w:t>
+        <w:t>} CARTASE e CHORUS. Retrato do Financiamento Coletivo no Brasil. 2013. Disponível em: &lt;http://pesquisa.catarse.me/&gt;. Acesso em: 23 julho 2017.</w:t>
       </w:r>
     </w:p>
     <w:sectPr>
@@ -5640,7 +5873,7 @@
 </file>
 
 <file path=word/numbering.xml><?xml version="1.0" encoding="utf-8"?>
-<w:numbering xmlns:wpc="http://schemas.microsoft.com/office/word/2010/wordprocessingCanvas" xmlns:cx="http://schemas.microsoft.com/office/drawing/2014/chartex" xmlns:mc="http://schemas.openxmlformats.org/markup-compatibility/2006" xmlns:o="urn:schemas-microsoft-com:office:office" xmlns:r="http://schemas.openxmlformats.org/officeDocument/2006/relationships" xmlns:m="http://schemas.openxmlformats.org/officeDocument/2006/math" xmlns:v="urn:schemas-microsoft-com:vml" xmlns:wp14="http://schemas.microsoft.com/office/word/2010/wordprocessingDrawing" xmlns:wp="http://schemas.openxmlformats.org/drawingml/2006/wordprocessingDrawing" xmlns:w10="urn:schemas-microsoft-com:office:word" xmlns:w="http://schemas.openxmlformats.org/wordprocessingml/2006/main" xmlns:w14="http://schemas.microsoft.com/office/word/2010/wordml" xmlns:w15="http://schemas.microsoft.com/office/word/2012/wordml" xmlns:w16se="http://schemas.microsoft.com/office/word/2015/wordml/symex" xmlns:wpg="http://schemas.microsoft.com/office/word/2010/wordprocessingGroup" xmlns:wpi="http://schemas.microsoft.com/office/word/2010/wordprocessingInk" xmlns:wne="http://schemas.microsoft.com/office/word/2006/wordml" xmlns:wps="http://schemas.microsoft.com/office/word/2010/wordprocessingShape" mc:Ignorable="w14 w15 w16se wp14">
+<w:numbering xmlns:wpc="http://schemas.microsoft.com/office/word/2010/wordprocessingCanvas" xmlns:mc="http://schemas.openxmlformats.org/markup-compatibility/2006" xmlns:o="urn:schemas-microsoft-com:office:office" xmlns:r="http://schemas.openxmlformats.org/officeDocument/2006/relationships" xmlns:m="http://schemas.openxmlformats.org/officeDocument/2006/math" xmlns:v="urn:schemas-microsoft-com:vml" xmlns:wp14="http://schemas.microsoft.com/office/word/2010/wordprocessingDrawing" xmlns:wp="http://schemas.openxmlformats.org/drawingml/2006/wordprocessingDrawing" xmlns:w10="urn:schemas-microsoft-com:office:word" xmlns:w="http://schemas.openxmlformats.org/wordprocessingml/2006/main" xmlns:w14="http://schemas.microsoft.com/office/word/2010/wordml" xmlns:w15="http://schemas.microsoft.com/office/word/2012/wordml" xmlns:wpg="http://schemas.microsoft.com/office/word/2010/wordprocessingGroup" xmlns:wpi="http://schemas.microsoft.com/office/word/2010/wordprocessingInk" xmlns:wne="http://schemas.microsoft.com/office/word/2006/wordml" xmlns:wps="http://schemas.microsoft.com/office/word/2010/wordprocessingShape" mc:Ignorable="w14 w15 wp14">
   <w:abstractNum w:abstractNumId="0" w15:restartNumberingAfterBreak="0">
     <w:nsid w:val="2ED1433D"/>
     <w:multiLevelType w:val="multilevel"/>
@@ -5734,7 +5967,7 @@
 </file>
 
 <file path=word/styles.xml><?xml version="1.0" encoding="utf-8"?>
-<w:styles xmlns:mc="http://schemas.openxmlformats.org/markup-compatibility/2006" xmlns:r="http://schemas.openxmlformats.org/officeDocument/2006/relationships" xmlns:w="http://schemas.openxmlformats.org/wordprocessingml/2006/main" xmlns:w14="http://schemas.microsoft.com/office/word/2010/wordml" xmlns:w15="http://schemas.microsoft.com/office/word/2012/wordml" xmlns:w16se="http://schemas.microsoft.com/office/word/2015/wordml/symex" mc:Ignorable="w14 w15 w16se">
+<w:styles xmlns:mc="http://schemas.openxmlformats.org/markup-compatibility/2006" xmlns:r="http://schemas.openxmlformats.org/officeDocument/2006/relationships" xmlns:w="http://schemas.openxmlformats.org/wordprocessingml/2006/main" xmlns:w14="http://schemas.microsoft.com/office/word/2010/wordml" xmlns:w15="http://schemas.microsoft.com/office/word/2012/wordml" mc:Ignorable="w14 w15">
   <w:docDefaults>
     <w:rPrDefault>
       <w:rPr>
@@ -6570,7 +6803,7 @@
 </file>
 
 <file path=customXml/itemProps1.xml><?xml version="1.0" encoding="utf-8"?>
-<ds:datastoreItem xmlns:ds="http://schemas.openxmlformats.org/officeDocument/2006/customXml" ds:itemID="{662B06A5-011E-4621-821A-757048886309}">
+<ds:datastoreItem xmlns:ds="http://schemas.openxmlformats.org/officeDocument/2006/customXml" ds:itemID="{3F69C732-E2E1-4C24-8767-208200786881}">
   <ds:schemaRefs>
     <ds:schemaRef ds:uri="http://schemas.openxmlformats.org/officeDocument/2006/bibliography"/>
   </ds:schemaRefs>

</xml_diff>